<commit_message>
Adds stack implementation using array with bounds checks
Introduces a stack data structure using an array in Java, including overflow and underflow checks and a simple console interface for push, pop, peek, and display operations. Enhances learning materials with stack implementation details and expands sorting algorithm notes.
</commit_message>
<xml_diff>
--- a/Day-Wise Docs/DAY16_109940600_VIKASKUMAR.docx
+++ b/Day-Wise Docs/DAY16_109940600_VIKASKUMAR.docx
@@ -7,174 +7,271 @@
         <w:pStyle w:val="Title"/>
       </w:pPr>
       <w:r>
+        <w:t xml:space="preserve">DIFFERENT SORTING </w:t>
+      </w:r>
+      <w:r>
+        <w:t>ALGORITHMS:</w:t>
+      </w:r>
+    </w:p>
+    <w:p/>
+    <w:p>
+      <w:r>
+        <w:t>1. Bubble Sort:</w:t>
+      </w:r>
+    </w:p>
+    <w:p>
+      <w:r>
+        <w:t xml:space="preserve">   - Bubble sort is one of the simplest sorting algorithms, but it's also one of the least efficient for large datasets.</w:t>
+      </w:r>
+    </w:p>
+    <w:p>
+      <w:r>
+        <w:t xml:space="preserve">   - The name "bubble sort" comes from the way smaller elements "bubble up" to the top of the list during the sorting process.</w:t>
+      </w:r>
+    </w:p>
+    <w:p>
+      <w:r>
+        <w:t xml:space="preserve">   - Bubble sort has a time complexity of O(n^2), making it inefficient for large datasets, but it's easy to implement and understand.</w:t>
+      </w:r>
+    </w:p>
+    <w:p/>
+    <w:p>
+      <w:r>
+        <w:t>2. Insertion Sort:</w:t>
+      </w:r>
+    </w:p>
+    <w:p>
+      <w:r>
+        <w:t xml:space="preserve">   - Insertion sort is a simple sorting algorithm that works by iteratively building a sorted subarray within the larger array.</w:t>
+      </w:r>
+    </w:p>
+    <w:p>
+      <w:r>
+        <w:t xml:space="preserve">   - Insertion sort is efficient for small datasets or nearly-sorted arrays, as it has a time complexity of O(n^2).</w:t>
+      </w:r>
+    </w:p>
+    <w:p>
+      <w:r>
+        <w:t xml:space="preserve">   - Insertion sort is the sorting algorithm of choice for humans when sorting a small number of items manually, as it's easy to understand and implement.</w:t>
+      </w:r>
+    </w:p>
+    <w:p/>
+    <w:p>
+      <w:r>
+        <w:t>3. Selection Sor</w:t>
+      </w:r>
+      <w:r>
+        <w:t>t</w:t>
+      </w:r>
+      <w:r>
+        <w:t>:</w:t>
+      </w:r>
+    </w:p>
+    <w:p>
+      <w:r>
+        <w:t xml:space="preserve">   - Selection sort is another simple sorting algorithm that works by repeatedly finding the minimum element from the unsorted part of the array and swapping it with the first element of the unsorted part.</w:t>
+      </w:r>
+    </w:p>
+    <w:p>
+      <w:r>
+        <w:t xml:space="preserve">   - Selection sort has a time complexity of O(n^2), making it inefficient for large datasets, but it's easy to implement and requires a constant amount of additional memory.</w:t>
+      </w:r>
+    </w:p>
+    <w:p>
+      <w:r>
+        <w:t xml:space="preserve">   - Selection sort is useful in situations where the cost of swapping elements is high, as it minimizes the number of swaps required.</w:t>
+      </w:r>
+    </w:p>
+    <w:p/>
+    <w:p>
+      <w:r>
+        <w:t>4. Merge Sort:</w:t>
+      </w:r>
+    </w:p>
+    <w:p>
+      <w:r>
+        <w:t xml:space="preserve">   - Merge sort is a divide-and-conquer algorithm that works by recursively dividing the input array into smaller subarrays, sorting them, and then merging them back together.</w:t>
+      </w:r>
+    </w:p>
+    <w:p>
+      <w:r>
+        <w:t xml:space="preserve">   - Merge sort has a time complexity of O(n log n), making it efficient for large datasets.</w:t>
+      </w:r>
+    </w:p>
+    <w:p>
+      <w:r>
+        <w:t xml:space="preserve">   - Merge sort is a stable sorting algorithm, meaning that it preserves the relative order of equal elements in the input array.</w:t>
+      </w:r>
+    </w:p>
+    <w:p/>
+    <w:p>
+      <w:r>
+        <w:t>5. Quicksort:</w:t>
+      </w:r>
+    </w:p>
+    <w:p>
+      <w:r>
+        <w:t xml:space="preserve">   - Quicksort is a highly efficient sorting algorithm that works by selecting a 'pivot' element from the array and partitioning the other elements into two subarrays, according to whether they are less than or greater than the pivot.</w:t>
+      </w:r>
+    </w:p>
+    <w:p>
+      <w:r>
+        <w:t xml:space="preserve">   - Quicksort has an average time complexity of O(n log n), but its worst-case time complexity is O(n^2), which can occur when the input array is already sorted or reverse-sorted.</w:t>
+      </w:r>
+    </w:p>
+    <w:p>
+      <w:r>
+        <w:t xml:space="preserve">   - Quicksort is often the fastest sorting algorithm in practice, as it performs well on a wide variety of input data.</w:t>
+      </w:r>
+    </w:p>
+    <w:p/>
+    <w:p>
+      <w:r>
+        <w:t>6. Heap Sor</w:t>
+      </w:r>
+      <w:r>
+        <w:t>t</w:t>
+      </w:r>
+      <w:r>
+        <w:t>:</w:t>
+      </w:r>
+    </w:p>
+    <w:p>
+      <w:r>
+        <w:t xml:space="preserve">   - Heap sort is a comparison-based sorting algorithm that works by first building a binary heap data structure from the input array, and then repeatedly extracting the maximum element from the heap.</w:t>
+      </w:r>
+    </w:p>
+    <w:p>
+      <w:r>
+        <w:t xml:space="preserve">   - Heap sort has a time complexity of O(n log n), making it efficient for large datasets.</w:t>
+      </w:r>
+    </w:p>
+    <w:p>
+      <w:r>
+        <w:t xml:space="preserve">   - Heap sort is an in-place sorting algorithm, meaning it doesn't require any additional memory (aside from the input array).</w:t>
+      </w:r>
+    </w:p>
+    <w:p>
+      <w:pPr>
+        <w:pStyle w:val="Title"/>
+      </w:pPr>
+    </w:p>
+    <w:p/>
+    <w:p/>
+    <w:p>
+      <w:pPr>
+        <w:pStyle w:val="Title"/>
+      </w:pPr>
+      <w:r>
         <w:t>Selection Sort</w:t>
       </w:r>
     </w:p>
     <w:p/>
     <w:p>
       <w:r>
-        <w:t xml:space="preserve">Task </w:t>
-      </w:r>
-      <w:proofErr w:type="gramStart"/>
-      <w:r>
-        <w:t>1 :</w:t>
-      </w:r>
-      <w:proofErr w:type="gramEnd"/>
-      <w:r>
-        <w:t xml:space="preserve"> Write an algorithm / steps for selection sort.</w:t>
-      </w:r>
-    </w:p>
-    <w:p>
-      <w:proofErr w:type="gramStart"/>
-      <w:r>
-        <w:t>Solution :</w:t>
-      </w:r>
-      <w:proofErr w:type="gramEnd"/>
+        <w:t>Task 1 : Write an algorithm / steps for selection sort.</w:t>
+      </w:r>
+    </w:p>
+    <w:p>
+      <w:r>
+        <w:t xml:space="preserve">Solution : </w:t>
+      </w:r>
+    </w:p>
+    <w:p>
+      <w:r>
+        <w:t>1. Start with the first element in the array (index 0).</w:t>
+      </w:r>
+    </w:p>
+    <w:p>
+      <w:r>
+        <w:t>2. Find the smallest element in the unsorted part of the array.</w:t>
+      </w:r>
+    </w:p>
+    <w:p>
+      <w:r>
+        <w:t>3. Swap this smallest element with the first element of the unsorted part.</w:t>
+      </w:r>
+    </w:p>
+    <w:p>
+      <w:r>
+        <w:t>4. Move the boundary of the sorted part one step to the right.</w:t>
+      </w:r>
+    </w:p>
+    <w:p>
+      <w:r>
+        <w:t>5. Repeat steps 2-4 for the rest of the array until the whole array is sorted.</w:t>
+      </w:r>
+    </w:p>
+    <w:p>
+      <w:r>
+        <w:t>6. End.</w:t>
+      </w:r>
+    </w:p>
+    <w:p/>
+    <w:p>
+      <w:r>
+        <w:lastRenderedPageBreak/>
+        <w:t>Example (for array [5, 2, 9, 1, 5]):</w:t>
+      </w:r>
+    </w:p>
+    <w:p>
+      <w:r>
+        <w:t>- First pass: Find smallest (1), swap with 5 → [1, 2, 9, 5, 5]</w:t>
+      </w:r>
+    </w:p>
+    <w:p>
+      <w:r>
+        <w:t>- Second pass: Find next smallest (2), already in place → [1, 2, 9, 5, 5]</w:t>
+      </w:r>
+    </w:p>
+    <w:p>
+      <w:r>
+        <w:t>- Third pass: Find next smallest (5), swap with 9 → [1, 2, 5, 9, 5]</w:t>
+      </w:r>
+    </w:p>
+    <w:p>
+      <w:r>
+        <w:t>- Fourth pass: Find next smallest (5), swap with 9 → [1, 2, 5, 5, 9]</w:t>
+      </w:r>
+    </w:p>
+    <w:p>
+      <w:r>
+        <w:t>- Now sorted!</w:t>
+      </w:r>
+    </w:p>
+    <w:p>
       <w:r>
         <w:t xml:space="preserve"> </w:t>
       </w:r>
     </w:p>
-    <w:p>
-      <w:r>
-        <w:t>1. Start with the first element in the array (index 0).</w:t>
-      </w:r>
-    </w:p>
-    <w:p>
-      <w:r>
-        <w:t>2. Find the smallest element in the unsorted part of the array.</w:t>
-      </w:r>
-    </w:p>
-    <w:p>
-      <w:r>
-        <w:t>3. Swap this smallest element with the first element of the unsorted part.</w:t>
-      </w:r>
-    </w:p>
-    <w:p>
-      <w:r>
-        <w:t>4. Move the boundary of the sorted part one step to the right.</w:t>
-      </w:r>
-    </w:p>
-    <w:p>
-      <w:r>
-        <w:t>5. Repeat steps 2-4 for the rest of the array until the whole array is sorted.</w:t>
-      </w:r>
-    </w:p>
-    <w:p>
-      <w:r>
-        <w:t>6. End.</w:t>
-      </w:r>
-    </w:p>
-    <w:p/>
-    <w:p>
-      <w:r>
-        <w:t>Example (for array [5, 2, 9, 1, 5]):</w:t>
-      </w:r>
-    </w:p>
-    <w:p>
-      <w:r>
-        <w:t>- First pass: Find smallest (1), swap with 5 → [1, 2, 9, 5, 5]</w:t>
-      </w:r>
-    </w:p>
-    <w:p>
-      <w:r>
-        <w:t>- Second pass: Find next smallest (2), already in place → [1, 2, 9, 5, 5]</w:t>
-      </w:r>
-    </w:p>
-    <w:p>
-      <w:r>
-        <w:t>- Third pass: Find next smallest (5), swap with 9 → [1, 2, 5, 9, 5]</w:t>
-      </w:r>
-    </w:p>
-    <w:p>
-      <w:r>
-        <w:t>- Fourth pass: Find next smallest (5), swap with 9 → [1, 2, 5, 5, 9]</w:t>
-      </w:r>
-    </w:p>
-    <w:p>
-      <w:r>
-        <w:t>- Now sorted!</w:t>
-      </w:r>
-    </w:p>
-    <w:p>
-      <w:r>
-        <w:t xml:space="preserve"> </w:t>
-      </w:r>
-    </w:p>
-    <w:p/>
-    <w:p>
-      <w:r>
-        <w:t xml:space="preserve"> </w:t>
-      </w:r>
-    </w:p>
-    <w:p/>
-    <w:p/>
-    <w:p/>
-    <w:p/>
-    <w:p/>
-    <w:p/>
-    <w:p/>
-    <w:p/>
-    <w:p>
-      <w:r>
-        <w:lastRenderedPageBreak/>
+    <w:p/>
+    <w:p/>
+    <w:p/>
+    <w:p/>
+    <w:p>
+      <w:r>
         <w:t>Task 2: Write a pseudo code for the selection sort.</w:t>
       </w:r>
     </w:p>
     <w:p>
-      <w:proofErr w:type="gramStart"/>
-      <w:r>
-        <w:t>Solution :</w:t>
-      </w:r>
-      <w:proofErr w:type="gramEnd"/>
-      <w:r>
-        <w:t xml:space="preserve"> </w:t>
-      </w:r>
-    </w:p>
-    <w:p>
-      <w:proofErr w:type="spellStart"/>
-      <w:proofErr w:type="gramStart"/>
-      <w:r>
-        <w:t>SelectionSort</w:t>
-      </w:r>
-      <w:proofErr w:type="spellEnd"/>
-      <w:r>
-        <w:t>(</w:t>
-      </w:r>
-      <w:proofErr w:type="gramEnd"/>
-      <w:r>
-        <w:t>A, n):</w:t>
-      </w:r>
-    </w:p>
-    <w:p>
-      <w:r>
-        <w:t xml:space="preserve">    for </w:t>
-      </w:r>
-      <w:proofErr w:type="spellStart"/>
-      <w:r>
-        <w:t>i</w:t>
-      </w:r>
-      <w:proofErr w:type="spellEnd"/>
-      <w:r>
-        <w:t xml:space="preserve"> from 0 to n-2 do</w:t>
-      </w:r>
-    </w:p>
-    <w:p>
-      <w:r>
-        <w:t xml:space="preserve">        </w:t>
-      </w:r>
-      <w:proofErr w:type="spellStart"/>
-      <w:r>
-        <w:t>minIndex</w:t>
-      </w:r>
-      <w:proofErr w:type="spellEnd"/>
-      <w:r>
-        <w:t xml:space="preserve"> = </w:t>
-      </w:r>
-      <w:proofErr w:type="spellStart"/>
-      <w:r>
-        <w:t>i</w:t>
-      </w:r>
-      <w:proofErr w:type="spellEnd"/>
+      <w:r>
+        <w:t xml:space="preserve">Solution : </w:t>
+      </w:r>
+    </w:p>
+    <w:p>
+      <w:r>
+        <w:t>SelectionSort(A, n):</w:t>
+      </w:r>
+    </w:p>
+    <w:p>
+      <w:r>
+        <w:t xml:space="preserve">    for i from 0 to n-2 do</w:t>
+      </w:r>
+    </w:p>
+    <w:p>
+      <w:r>
+        <w:t xml:space="preserve">        minIndex = i</w:t>
+      </w:r>
     </w:p>
     <w:p>
       <w:r>
@@ -183,28 +280,12 @@
     </w:p>
     <w:p>
       <w:r>
-        <w:t xml:space="preserve">            if A[j] &lt; A[</w:t>
-      </w:r>
-      <w:proofErr w:type="spellStart"/>
-      <w:r>
-        <w:t>minIndex</w:t>
-      </w:r>
-      <w:proofErr w:type="spellEnd"/>
-      <w:r>
-        <w:t>] then</w:t>
-      </w:r>
-    </w:p>
-    <w:p>
-      <w:r>
-        <w:t xml:space="preserve">                </w:t>
-      </w:r>
-      <w:proofErr w:type="spellStart"/>
-      <w:r>
-        <w:t>minIndex</w:t>
-      </w:r>
-      <w:proofErr w:type="spellEnd"/>
-      <w:r>
-        <w:t xml:space="preserve"> = j</w:t>
+        <w:t xml:space="preserve">            if A[j] &lt; A[minIndex] then</w:t>
+      </w:r>
+    </w:p>
+    <w:p>
+      <w:r>
+        <w:t xml:space="preserve">                minIndex = j</w:t>
       </w:r>
     </w:p>
     <w:p>
@@ -214,23 +295,7 @@
     </w:p>
     <w:p>
       <w:r>
-        <w:t xml:space="preserve">        swap A[</w:t>
-      </w:r>
-      <w:proofErr w:type="spellStart"/>
-      <w:r>
-        <w:t>i</w:t>
-      </w:r>
-      <w:proofErr w:type="spellEnd"/>
-      <w:r>
-        <w:t>] and A[</w:t>
-      </w:r>
-      <w:proofErr w:type="spellStart"/>
-      <w:r>
-        <w:t>minIndex</w:t>
-      </w:r>
-      <w:proofErr w:type="spellEnd"/>
-      <w:r>
-        <w:t>]</w:t>
+        <w:t xml:space="preserve">        swap A[i] and A[minIndex]</w:t>
       </w:r>
     </w:p>
     <w:p>
@@ -262,26 +327,12 @@
     <w:p/>
     <w:p>
       <w:r>
-        <w:lastRenderedPageBreak/>
-        <w:t xml:space="preserve">Task 3: </w:t>
-      </w:r>
-      <w:proofErr w:type="spellStart"/>
-      <w:r>
-        <w:t>Wap</w:t>
-      </w:r>
-      <w:proofErr w:type="spellEnd"/>
-      <w:r>
-        <w:t xml:space="preserve"> to make sure your list is sorted using selection sort.</w:t>
-      </w:r>
-    </w:p>
-    <w:p>
-      <w:proofErr w:type="gramStart"/>
-      <w:r>
-        <w:t>Solution :</w:t>
-      </w:r>
-      <w:proofErr w:type="gramEnd"/>
-      <w:r>
-        <w:t xml:space="preserve"> </w:t>
+        <w:t>Task 3: Wap to make sure your list is sorted using selection sort.</w:t>
+      </w:r>
+    </w:p>
+    <w:p>
+      <w:r>
+        <w:t xml:space="preserve">Solution : </w:t>
       </w:r>
       <w:r>
         <w:rPr>
@@ -408,92 +459,90 @@
         <w:rPr>
           <w:rStyle w:val="TitleChar"/>
         </w:rPr>
+        <w:t>Bubble Sort</w:t>
+      </w:r>
+    </w:p>
+    <w:p/>
+    <w:p>
+      <w:r>
+        <w:t>Task 4: Write algorithm for the Bubble sort.</w:t>
+      </w:r>
+    </w:p>
+    <w:p>
+      <w:r>
+        <w:t>Solution :</w:t>
+      </w:r>
+    </w:p>
+    <w:p>
+      <w:r>
+        <w:t xml:space="preserve"> 1. Start at the beginning of the list.</w:t>
+      </w:r>
+    </w:p>
+    <w:p>
+      <w:r>
+        <w:t>2. Compare each pair of adjacent elements.</w:t>
+      </w:r>
+    </w:p>
+    <w:p>
+      <w:r>
+        <w:t>3. If the left element is bigger than the right, swap them.</w:t>
+      </w:r>
+    </w:p>
+    <w:p>
+      <w:r>
+        <w:t>4. Move to the next pair and repeat until the end of the list.</w:t>
+      </w:r>
+    </w:p>
+    <w:p>
+      <w:r>
+        <w:t>5. After each pass, the largest element will have "bubbled up" to its correct position at the end.</w:t>
+      </w:r>
+    </w:p>
+    <w:p>
+      <w:r>
+        <w:t>6. Repeat steps 1-5 for the remaining unsorted part of the list (ignore the last sorted elements).</w:t>
+      </w:r>
+    </w:p>
+    <w:p>
+      <w:r>
+        <w:t>7. Keep repeating until no swaps are needed (the list is sorted).</w:t>
+      </w:r>
+      <w:r>
+        <w:t xml:space="preserve"> </w:t>
+      </w:r>
+    </w:p>
+    <w:p>
+      <w:r>
+        <w:t xml:space="preserve"> </w:t>
+      </w:r>
+      <w:r>
+        <w:t>8. End.</w:t>
+      </w:r>
+    </w:p>
+    <w:p/>
+    <w:p>
+      <w:r>
+        <w:t>Example (for array [5, 2, 9, 1, 5]):</w:t>
+      </w:r>
+    </w:p>
+    <w:p>
+      <w:r>
+        <w:t>- First pass: [2, 5, 1, 5, 9]</w:t>
+      </w:r>
+    </w:p>
+    <w:p>
+      <w:r>
+        <w:t>- Second pass: [2, 1, 5, 5, 9]</w:t>
+      </w:r>
+    </w:p>
+    <w:p>
+      <w:r>
+        <w:t>- Third pass: [1, 2, 5, 5, 9]</w:t>
+      </w:r>
+    </w:p>
+    <w:p>
+      <w:r>
         <w:lastRenderedPageBreak/>
-        <w:t>Bubble Sort</w:t>
-      </w:r>
-    </w:p>
-    <w:p/>
-    <w:p>
-      <w:r>
-        <w:t>Task 4: Write algorithm for the Bubble sort.</w:t>
-      </w:r>
-    </w:p>
-    <w:p>
-      <w:proofErr w:type="gramStart"/>
-      <w:r>
-        <w:t>Solution :</w:t>
-      </w:r>
-      <w:proofErr w:type="gramEnd"/>
-    </w:p>
-    <w:p>
-      <w:r>
-        <w:t xml:space="preserve"> 1. Start at the beginning of the list.</w:t>
-      </w:r>
-    </w:p>
-    <w:p>
-      <w:r>
-        <w:t>2. Compare each pair of adjacent elements.</w:t>
-      </w:r>
-    </w:p>
-    <w:p>
-      <w:r>
-        <w:t>3. If the left element is bigger than the right, swap them.</w:t>
-      </w:r>
-    </w:p>
-    <w:p>
-      <w:r>
-        <w:t>4. Move to the next pair and repeat until the end of the list.</w:t>
-      </w:r>
-    </w:p>
-    <w:p>
-      <w:r>
-        <w:t>5. After each pass, the largest element will have "bubbled up" to its correct position at the end.</w:t>
-      </w:r>
-    </w:p>
-    <w:p>
-      <w:r>
-        <w:t>6. Repeat steps 1-5 for the remaining unsorted part of the list (ignore the last sorted elements).</w:t>
-      </w:r>
-    </w:p>
-    <w:p>
-      <w:r>
-        <w:t>7. Keep repeating until no swaps are needed (the list is sorted).</w:t>
-      </w:r>
-      <w:r>
-        <w:t xml:space="preserve"> </w:t>
-      </w:r>
-    </w:p>
-    <w:p>
-      <w:r>
-        <w:t xml:space="preserve"> </w:t>
-      </w:r>
-      <w:r>
-        <w:t>8. End.</w:t>
-      </w:r>
-    </w:p>
-    <w:p/>
-    <w:p>
-      <w:r>
-        <w:t>Example (for array [5, 2, 9, 1, 5]):</w:t>
-      </w:r>
-    </w:p>
-    <w:p>
-      <w:r>
-        <w:t>- First pass: [2, 5, 1, 5, 9]</w:t>
-      </w:r>
-    </w:p>
-    <w:p>
-      <w:r>
-        <w:t>- Second pass: [2, 1, 5, 5, 9]</w:t>
-      </w:r>
-    </w:p>
-    <w:p>
-      <w:r>
-        <w:t>- Third pass: [1, 2, 5, 5, 9]</w:t>
-      </w:r>
-    </w:p>
-    <w:p>
-      <w:r>
         <w:t>- Now sorted!</w:t>
       </w:r>
     </w:p>
@@ -504,34 +553,13 @@
       </w:r>
     </w:p>
     <w:p>
-      <w:proofErr w:type="gramStart"/>
-      <w:r>
-        <w:t>Solution :</w:t>
-      </w:r>
-      <w:proofErr w:type="gramEnd"/>
-      <w:r>
-        <w:t xml:space="preserve"> </w:t>
-      </w:r>
-      <w:proofErr w:type="spellStart"/>
-      <w:r>
-        <w:t>BubbleSort</w:t>
-      </w:r>
-      <w:proofErr w:type="spellEnd"/>
-      <w:r>
-        <w:t>(A, n):</w:t>
-      </w:r>
-    </w:p>
-    <w:p>
-      <w:r>
-        <w:t xml:space="preserve">    for </w:t>
-      </w:r>
-      <w:proofErr w:type="spellStart"/>
-      <w:r>
-        <w:t>i</w:t>
-      </w:r>
-      <w:proofErr w:type="spellEnd"/>
-      <w:r>
-        <w:t xml:space="preserve"> from 0 to n-2 do</w:t>
+      <w:r>
+        <w:t>Solution : BubbleSort(A, n):</w:t>
+      </w:r>
+    </w:p>
+    <w:p>
+      <w:r>
+        <w:t xml:space="preserve">    for i from 0 to n-2 do</w:t>
       </w:r>
     </w:p>
     <w:p>
@@ -566,26 +594,13 @@
     </w:p>
     <w:p>
       <w:r>
+        <w:t>Task 6: Wap to make sure your list is sorted using Bubble sort.</w:t>
+      </w:r>
+    </w:p>
+    <w:p>
+      <w:r>
         <w:lastRenderedPageBreak/>
-        <w:t xml:space="preserve">Task 6: </w:t>
-      </w:r>
-      <w:proofErr w:type="spellStart"/>
-      <w:r>
-        <w:t>Wap</w:t>
-      </w:r>
-      <w:proofErr w:type="spellEnd"/>
-      <w:r>
-        <w:t xml:space="preserve"> to make sure your list is sorted using Bubble sort.</w:t>
-      </w:r>
-    </w:p>
-    <w:p>
-      <w:proofErr w:type="gramStart"/>
-      <w:r>
-        <w:t>Solution :</w:t>
-      </w:r>
-      <w:proofErr w:type="gramEnd"/>
-      <w:r>
-        <w:t xml:space="preserve"> </w:t>
+        <w:t xml:space="preserve">Solution : </w:t>
       </w:r>
       <w:r>
         <w:rPr>
@@ -687,7 +702,6 @@
         <w:rPr>
           <w:rStyle w:val="TitleChar"/>
         </w:rPr>
-        <w:lastRenderedPageBreak/>
         <w:t>INSERTION</w:t>
       </w:r>
       <w:r>
@@ -710,145 +724,104 @@
       </w:r>
     </w:p>
     <w:p>
-      <w:proofErr w:type="gramStart"/>
+      <w:r>
+        <w:t xml:space="preserve">Solution : </w:t>
+      </w:r>
+      <w:r>
+        <w:t xml:space="preserve"> </w:t>
+      </w:r>
+    </w:p>
+    <w:p>
+      <w:r>
+        <w:t>1. Start with the second element (index 1) in the list.</w:t>
+      </w:r>
+    </w:p>
+    <w:p>
+      <w:r>
+        <w:t>2. Compare it with the elements before it.</w:t>
+      </w:r>
+    </w:p>
+    <w:p>
+      <w:r>
+        <w:t>3. Move all elements that are bigger one position to the right.</w:t>
+      </w:r>
+    </w:p>
+    <w:p>
+      <w:r>
+        <w:t>4. Insert the current element into its correct position.</w:t>
+      </w:r>
+    </w:p>
+    <w:p>
+      <w:r>
+        <w:t>5. Move to the next element and repeat steps 2-4 until the end of the list.</w:t>
+      </w:r>
+    </w:p>
+    <w:p>
+      <w:r>
+        <w:t>6. End.</w:t>
+      </w:r>
+    </w:p>
+    <w:p/>
+    <w:p>
+      <w:r>
+        <w:t>Example (for array [5, 2, 9, 1, 5]):</w:t>
+      </w:r>
+    </w:p>
+    <w:p>
+      <w:r>
+        <w:t>- First pass: [2, 5, 9, 1, 5]</w:t>
+      </w:r>
+    </w:p>
+    <w:p>
+      <w:r>
+        <w:t>- Second pass: [2, 5, 9, 1, 5] (no change)</w:t>
+      </w:r>
+    </w:p>
+    <w:p>
+      <w:r>
+        <w:t>- Third pass: [1, 2, 5, 9, 5]</w:t>
+      </w:r>
+    </w:p>
+    <w:p>
+      <w:r>
+        <w:t>- Fourth pass: [1, 2, 5, 5, 9]</w:t>
+      </w:r>
+    </w:p>
+    <w:p>
+      <w:r>
+        <w:t>- Now sorted!</w:t>
+      </w:r>
+    </w:p>
+    <w:p/>
+    <w:p/>
+    <w:p>
+      <w:r>
+        <w:t>Task 8: Write pseudo code for the Insertion sort</w:t>
+      </w:r>
+    </w:p>
+    <w:p>
       <w:r>
         <w:t>Solution :</w:t>
       </w:r>
-      <w:proofErr w:type="gramEnd"/>
-      <w:r>
-        <w:t xml:space="preserve"> </w:t>
-      </w:r>
-      <w:r>
-        <w:t xml:space="preserve"> </w:t>
-      </w:r>
-    </w:p>
-    <w:p>
-      <w:r>
-        <w:t>1. Start with the second element (index 1) in the list.</w:t>
-      </w:r>
-    </w:p>
-    <w:p>
-      <w:r>
-        <w:t>2. Compare it with the elements before it.</w:t>
-      </w:r>
-    </w:p>
-    <w:p>
-      <w:r>
-        <w:t>3. Move all elements that are bigger one position to the right.</w:t>
-      </w:r>
-    </w:p>
-    <w:p>
-      <w:r>
-        <w:t>4. Insert the current element into its correct position.</w:t>
-      </w:r>
-    </w:p>
-    <w:p>
-      <w:r>
-        <w:t>5. Move to the next element and repeat steps 2-4 until the end of the list.</w:t>
-      </w:r>
-    </w:p>
-    <w:p>
-      <w:r>
-        <w:t>6. End.</w:t>
-      </w:r>
-    </w:p>
-    <w:p/>
-    <w:p>
-      <w:r>
-        <w:t>Example (for array [5, 2, 9, 1, 5]):</w:t>
-      </w:r>
-    </w:p>
-    <w:p>
-      <w:r>
-        <w:t>- First pass: [2, 5, 9, 1, 5]</w:t>
-      </w:r>
-    </w:p>
-    <w:p>
-      <w:r>
-        <w:t>- Second pass: [2, 5, 9, 1, 5] (no change)</w:t>
-      </w:r>
-    </w:p>
-    <w:p>
-      <w:r>
-        <w:t>- Third pass: [1, 2, 5, 9, 5]</w:t>
-      </w:r>
-    </w:p>
-    <w:p>
-      <w:r>
-        <w:t>- Fourth pass: [1, 2, 5, 5, 9]</w:t>
-      </w:r>
-    </w:p>
-    <w:p>
-      <w:r>
-        <w:t>- Now sorted!</w:t>
-      </w:r>
-    </w:p>
-    <w:p/>
-    <w:p/>
-    <w:p>
-      <w:r>
-        <w:t>Task 8: Write pseudo code for the Insertion sort</w:t>
-      </w:r>
-    </w:p>
-    <w:p>
-      <w:proofErr w:type="gramStart"/>
-      <w:r>
-        <w:t>Solution :</w:t>
-      </w:r>
-      <w:proofErr w:type="gramEnd"/>
-    </w:p>
-    <w:p>
-      <w:proofErr w:type="spellStart"/>
-      <w:proofErr w:type="gramStart"/>
-      <w:r>
-        <w:t>InsertionSort</w:t>
-      </w:r>
-      <w:proofErr w:type="spellEnd"/>
-      <w:r>
-        <w:t>(</w:t>
-      </w:r>
-      <w:proofErr w:type="gramEnd"/>
-      <w:r>
-        <w:t>A, n):</w:t>
-      </w:r>
-    </w:p>
-    <w:p>
-      <w:r>
-        <w:t xml:space="preserve">    for </w:t>
-      </w:r>
-      <w:proofErr w:type="spellStart"/>
-      <w:r>
-        <w:t>i</w:t>
-      </w:r>
-      <w:proofErr w:type="spellEnd"/>
-      <w:r>
-        <w:t xml:space="preserve"> from 1 to n-1 do</w:t>
-      </w:r>
-    </w:p>
-    <w:p>
-      <w:r>
-        <w:t xml:space="preserve">        key = A[</w:t>
-      </w:r>
-      <w:proofErr w:type="spellStart"/>
-      <w:r>
-        <w:t>i</w:t>
-      </w:r>
-      <w:proofErr w:type="spellEnd"/>
-      <w:r>
-        <w:t>]</w:t>
-      </w:r>
-    </w:p>
-    <w:p>
-      <w:r>
-        <w:t xml:space="preserve">        j = </w:t>
-      </w:r>
-      <w:proofErr w:type="spellStart"/>
-      <w:r>
-        <w:t>i</w:t>
-      </w:r>
-      <w:proofErr w:type="spellEnd"/>
-      <w:r>
-        <w:t xml:space="preserve"> - 1</w:t>
+    </w:p>
+    <w:p>
+      <w:r>
+        <w:t>InsertionSort(A, n):</w:t>
+      </w:r>
+    </w:p>
+    <w:p>
+      <w:r>
+        <w:t xml:space="preserve">    for i from 1 to n-1 do</w:t>
+      </w:r>
+    </w:p>
+    <w:p>
+      <w:r>
+        <w:t xml:space="preserve">        key = A[i]</w:t>
+      </w:r>
+    </w:p>
+    <w:p>
+      <w:r>
+        <w:t xml:space="preserve">        j = i - 1</w:t>
       </w:r>
     </w:p>
     <w:p>
@@ -858,15 +831,7 @@
     </w:p>
     <w:p>
       <w:r>
-        <w:t xml:space="preserve">            </w:t>
-      </w:r>
-      <w:proofErr w:type="gramStart"/>
-      <w:r>
-        <w:t>A[</w:t>
-      </w:r>
-      <w:proofErr w:type="gramEnd"/>
-      <w:r>
-        <w:t>j + 1] = A[j]</w:t>
+        <w:t xml:space="preserve">            A[j + 1] = A[j]</w:t>
       </w:r>
     </w:p>
     <w:p>
@@ -876,25 +841,17 @@
     </w:p>
     <w:p>
       <w:r>
+        <w:t xml:space="preserve">        end while</w:t>
+      </w:r>
+    </w:p>
+    <w:p>
+      <w:r>
+        <w:t xml:space="preserve">        A[j + 1] = key</w:t>
+      </w:r>
+    </w:p>
+    <w:p>
+      <w:r>
         <w:lastRenderedPageBreak/>
-        <w:t xml:space="preserve">        end while</w:t>
-      </w:r>
-    </w:p>
-    <w:p>
-      <w:r>
-        <w:t xml:space="preserve">        </w:t>
-      </w:r>
-      <w:proofErr w:type="gramStart"/>
-      <w:r>
-        <w:t>A[</w:t>
-      </w:r>
-      <w:proofErr w:type="gramEnd"/>
-      <w:r>
-        <w:t>j + 1] = key</w:t>
-      </w:r>
-    </w:p>
-    <w:p>
-      <w:r>
         <w:t xml:space="preserve">    end for</w:t>
       </w:r>
     </w:p>
@@ -908,25 +865,12 @@
     <w:p/>
     <w:p>
       <w:r>
-        <w:t xml:space="preserve">Task 9: </w:t>
-      </w:r>
-      <w:proofErr w:type="spellStart"/>
-      <w:r>
-        <w:t>Wap</w:t>
-      </w:r>
-      <w:proofErr w:type="spellEnd"/>
-      <w:r>
-        <w:t xml:space="preserve"> to make sure your list is sorted using Insertion sort.</w:t>
-      </w:r>
-    </w:p>
-    <w:p>
-      <w:proofErr w:type="gramStart"/>
-      <w:r>
-        <w:t>Solution :</w:t>
-      </w:r>
-      <w:proofErr w:type="gramEnd"/>
-      <w:r>
-        <w:t xml:space="preserve"> </w:t>
+        <w:t>Task 9: Wap to make sure your list is sorted using Insertion sort.</w:t>
+      </w:r>
+    </w:p>
+    <w:p>
+      <w:r>
+        <w:t xml:space="preserve">Solution : </w:t>
       </w:r>
     </w:p>
     <w:p>
@@ -1020,76 +964,140 @@
     <w:p/>
     <w:p>
       <w:r>
+        <w:t>Task 10: What are the advantages and disadvantages of Bubble sort Algo? List them</w:t>
+      </w:r>
+    </w:p>
+    <w:p>
+      <w:r>
+        <w:t xml:space="preserve">Solution : </w:t>
+      </w:r>
+    </w:p>
+    <w:p>
+      <w:r>
         <w:lastRenderedPageBreak/>
-        <w:t>Task 10: What are the advantages and disadvantages of Bubble sort Algo? List them</w:t>
-      </w:r>
-    </w:p>
-    <w:p>
-      <w:proofErr w:type="gramStart"/>
-      <w:r>
-        <w:t>Solution :</w:t>
-      </w:r>
-      <w:proofErr w:type="gramEnd"/>
+        <w:t>Advantages:</w:t>
+      </w:r>
+    </w:p>
+    <w:p>
+      <w:r>
+        <w:t>1. Simple to understand and easy to implement.</w:t>
+      </w:r>
+    </w:p>
+    <w:p>
+      <w:r>
+        <w:t>2. Does not require extra memory (works in-place).</w:t>
+      </w:r>
+    </w:p>
+    <w:p>
+      <w:r>
+        <w:t>3. Good for small or nearly sorted lists.</w:t>
+      </w:r>
+    </w:p>
+    <w:p>
+      <w:r>
+        <w:t>4. Can detect if the list is already sorted (with an optimized version).</w:t>
+      </w:r>
+    </w:p>
+    <w:p/>
+    <w:p>
+      <w:r>
+        <w:t>Disadvantages:</w:t>
+      </w:r>
+    </w:p>
+    <w:p>
+      <w:r>
+        <w:t>1. Very slow for large lists (O(n^2) time complexity).</w:t>
+      </w:r>
+    </w:p>
+    <w:p>
+      <w:r>
+        <w:t>2. Not suitable for real-world, large datasets.</w:t>
+      </w:r>
+    </w:p>
+    <w:p>
+      <w:r>
+        <w:t>3. Performs many unnecessary comparisons and swaps.</w:t>
+      </w:r>
+    </w:p>
+    <w:p>
+      <w:r>
+        <w:t>4. Less efficient than other sorting algorithms like quick sort or merge sort.</w:t>
+      </w:r>
+    </w:p>
+    <w:p/>
+    <w:p/>
+    <w:p>
+      <w:pPr>
+        <w:pStyle w:val="NoSpacing"/>
+      </w:pPr>
+      <w:r>
+        <w:rPr>
+          <w:rStyle w:val="TitleChar"/>
+        </w:rPr>
+        <w:t>MERGE</w:t>
+      </w:r>
+      <w:r>
+        <w:rPr>
+          <w:rStyle w:val="TitleChar"/>
+        </w:rPr>
+        <w:t xml:space="preserve"> S</w:t>
+      </w:r>
+      <w:r>
+        <w:rPr>
+          <w:rStyle w:val="TitleChar"/>
+        </w:rPr>
+        <w:t>ORT</w:t>
+      </w:r>
+    </w:p>
+    <w:p/>
+    <w:p>
+      <w:r>
+        <w:t>Task 11: Algorithm for merge sort</w:t>
+      </w:r>
+    </w:p>
+    <w:p>
+      <w:r>
+        <w:t>Solution:</w:t>
+      </w:r>
+    </w:p>
+    <w:p>
       <w:r>
         <w:t xml:space="preserve"> </w:t>
       </w:r>
-    </w:p>
-    <w:p>
-      <w:r>
-        <w:t>Advantages:</w:t>
-      </w:r>
-    </w:p>
-    <w:p>
-      <w:r>
-        <w:t>1. Simple to understand and easy to implement.</w:t>
-      </w:r>
-    </w:p>
-    <w:p>
-      <w:r>
-        <w:t>2. Does not require extra memory (works in-place).</w:t>
-      </w:r>
-    </w:p>
-    <w:p>
-      <w:r>
-        <w:t>3. Good for small or nearly sorted lists.</w:t>
-      </w:r>
-    </w:p>
-    <w:p>
-      <w:r>
-        <w:t>4. Can detect if the list is already sorted (with an optimized version).</w:t>
-      </w:r>
-    </w:p>
-    <w:p/>
-    <w:p>
-      <w:r>
-        <w:t>Disadvantages:</w:t>
-      </w:r>
-    </w:p>
-    <w:p>
-      <w:r>
-        <w:t>1. Very slow for large lists (O(n^2) time complexity).</w:t>
-      </w:r>
-    </w:p>
-    <w:p>
-      <w:r>
-        <w:t>2. Not suitable for real-world, large datasets.</w:t>
-      </w:r>
-    </w:p>
-    <w:p>
-      <w:r>
-        <w:t>3. Performs many unnecessary comparisons and swaps.</w:t>
-      </w:r>
-    </w:p>
-    <w:p>
-      <w:r>
-        <w:t>4. Less efficient than other sorting algorithms like quick sort or merge sort.</w:t>
-      </w:r>
-    </w:p>
-    <w:p/>
-    <w:p/>
-    <w:p>
-      <w:r>
-        <w:t>Task 11: Algorithm for merge sort</w:t>
+      <w:r>
+        <w:t>1. If the list has 1 or 0 elements, it is already sorted.</w:t>
+      </w:r>
+    </w:p>
+    <w:p>
+      <w:r>
+        <w:t>2. Divide the list into two halves.</w:t>
+      </w:r>
+    </w:p>
+    <w:p>
+      <w:r>
+        <w:t>3. Recursively sort each half using merge sort.</w:t>
+      </w:r>
+    </w:p>
+    <w:p>
+      <w:r>
+        <w:t>4. Merge the two sorted halves into one sorted list.</w:t>
+      </w:r>
+    </w:p>
+    <w:p>
+      <w:r>
+        <w:t>5. End.</w:t>
+      </w:r>
+    </w:p>
+    <w:p/>
+    <w:p/>
+    <w:p/>
+    <w:p/>
+    <w:p/>
+    <w:p/>
+    <w:p/>
+    <w:p>
+      <w:r>
+        <w:t>Task 12 : Pseudo code for merge sort.</w:t>
       </w:r>
     </w:p>
     <w:p>
@@ -1099,71 +1107,7 @@
     </w:p>
     <w:p>
       <w:r>
-        <w:t xml:space="preserve"> </w:t>
-      </w:r>
-      <w:r>
-        <w:t>1. If the list has 1 or 0 elements, it is already sorted.</w:t>
-      </w:r>
-    </w:p>
-    <w:p>
-      <w:r>
-        <w:t>2. Divide the list into two halves.</w:t>
-      </w:r>
-    </w:p>
-    <w:p>
-      <w:r>
-        <w:t>3. Recursively sort each half using merge sort.</w:t>
-      </w:r>
-    </w:p>
-    <w:p>
-      <w:r>
-        <w:t>4. Merge the two sorted halves into one sorted list.</w:t>
-      </w:r>
-    </w:p>
-    <w:p>
-      <w:r>
-        <w:t>5. End.</w:t>
-      </w:r>
-    </w:p>
-    <w:p/>
-    <w:p/>
-    <w:p/>
-    <w:p/>
-    <w:p/>
-    <w:p/>
-    <w:p/>
-    <w:p>
-      <w:r>
-        <w:lastRenderedPageBreak/>
-        <w:t xml:space="preserve">Task </w:t>
-      </w:r>
-      <w:proofErr w:type="gramStart"/>
-      <w:r>
-        <w:t>12 :</w:t>
-      </w:r>
-      <w:proofErr w:type="gramEnd"/>
-      <w:r>
-        <w:t xml:space="preserve"> Pseudo code for merge sort.</w:t>
-      </w:r>
-    </w:p>
-    <w:p>
-      <w:r>
-        <w:t>Solution:</w:t>
-      </w:r>
-    </w:p>
-    <w:p>
-      <w:proofErr w:type="spellStart"/>
-      <w:proofErr w:type="gramStart"/>
-      <w:r>
-        <w:t>MergeSort</w:t>
-      </w:r>
-      <w:proofErr w:type="spellEnd"/>
-      <w:r>
-        <w:t>(</w:t>
-      </w:r>
-      <w:proofErr w:type="gramEnd"/>
-      <w:r>
-        <w:t>A, left, right):</w:t>
+        <w:t>MergeSort(A, left, right):</w:t>
       </w:r>
     </w:p>
     <w:p>
@@ -1178,51 +1122,17 @@
     </w:p>
     <w:p>
       <w:r>
-        <w:t xml:space="preserve">        </w:t>
-      </w:r>
-      <w:proofErr w:type="spellStart"/>
-      <w:proofErr w:type="gramStart"/>
-      <w:r>
-        <w:t>MergeSort</w:t>
-      </w:r>
-      <w:proofErr w:type="spellEnd"/>
-      <w:r>
-        <w:t>(</w:t>
-      </w:r>
-      <w:proofErr w:type="gramEnd"/>
-      <w:r>
-        <w:t>A, left, mid)</w:t>
-      </w:r>
-    </w:p>
-    <w:p>
-      <w:r>
-        <w:t xml:space="preserve">        </w:t>
-      </w:r>
-      <w:proofErr w:type="spellStart"/>
-      <w:proofErr w:type="gramStart"/>
-      <w:r>
-        <w:t>MergeSort</w:t>
-      </w:r>
-      <w:proofErr w:type="spellEnd"/>
-      <w:r>
-        <w:t>(</w:t>
-      </w:r>
-      <w:proofErr w:type="gramEnd"/>
-      <w:r>
-        <w:t>A, mid+1, right)</w:t>
-      </w:r>
-    </w:p>
-    <w:p>
-      <w:r>
-        <w:t xml:space="preserve">        </w:t>
-      </w:r>
-      <w:proofErr w:type="gramStart"/>
-      <w:r>
-        <w:t>Merge(</w:t>
-      </w:r>
-      <w:proofErr w:type="gramEnd"/>
-      <w:r>
-        <w:t>A, left, mid, right)</w:t>
+        <w:t xml:space="preserve">        MergeSort(A, left, mid)</w:t>
+      </w:r>
+    </w:p>
+    <w:p>
+      <w:r>
+        <w:t xml:space="preserve">        MergeSort(A, mid+1, right)</w:t>
+      </w:r>
+    </w:p>
+    <w:p>
+      <w:r>
+        <w:t xml:space="preserve">        Merge(A, left, mid, right)</w:t>
       </w:r>
     </w:p>
     <w:p>
@@ -1237,13 +1147,8 @@
     </w:p>
     <w:p/>
     <w:p>
-      <w:proofErr w:type="gramStart"/>
-      <w:r>
-        <w:t>Merge(</w:t>
-      </w:r>
-      <w:proofErr w:type="gramEnd"/>
-      <w:r>
-        <w:t>A, left, mid, right):</w:t>
+      <w:r>
+        <w:t>Merge(A, left, mid, right):</w:t>
       </w:r>
     </w:p>
     <w:p>
@@ -1258,20 +1163,7 @@
     </w:p>
     <w:p>
       <w:r>
-        <w:t xml:space="preserve">    merge L and R back into A[</w:t>
-      </w:r>
-      <w:proofErr w:type="spellStart"/>
-      <w:proofErr w:type="gramStart"/>
-      <w:r>
-        <w:t>left..</w:t>
-      </w:r>
-      <w:proofErr w:type="gramEnd"/>
-      <w:r>
-        <w:t>right</w:t>
-      </w:r>
-      <w:proofErr w:type="spellEnd"/>
-      <w:r>
-        <w:t>]</w:t>
+        <w:t xml:space="preserve">    merge L and R back into A[left..right]</w:t>
       </w:r>
     </w:p>
     <w:p>
@@ -1294,16 +1186,7 @@
     <w:p/>
     <w:p>
       <w:r>
-        <w:lastRenderedPageBreak/>
-        <w:t xml:space="preserve">Task </w:t>
-      </w:r>
-      <w:proofErr w:type="gramStart"/>
-      <w:r>
-        <w:t>13 :</w:t>
-      </w:r>
-      <w:proofErr w:type="gramEnd"/>
-      <w:r>
-        <w:t xml:space="preserve"> Write a program for Merge sort</w:t>
+        <w:t>Task 13 : Write a program for Merge sort</w:t>
       </w:r>
     </w:p>
     <w:p>
@@ -1400,17 +1283,43 @@
       </w:r>
     </w:p>
     <w:p/>
+    <w:p/>
+    <w:p/>
+    <w:p/>
+    <w:p>
+      <w:pPr>
+        <w:pStyle w:val="NoSpacing"/>
+      </w:pPr>
+      <w:r>
+        <w:rPr>
+          <w:rStyle w:val="TitleChar"/>
+        </w:rPr>
+        <w:lastRenderedPageBreak/>
+        <w:t>QUICK</w:t>
+      </w:r>
+      <w:r>
+        <w:rPr>
+          <w:rStyle w:val="TitleChar"/>
+        </w:rPr>
+        <w:t xml:space="preserve"> S</w:t>
+      </w:r>
+      <w:r>
+        <w:rPr>
+          <w:rStyle w:val="TitleChar"/>
+        </w:rPr>
+        <w:t>ORT</w:t>
+      </w:r>
+    </w:p>
+    <w:p/>
     <w:p>
       <w:r>
         <w:t>Task 14: Algo for quick sort</w:t>
       </w:r>
     </w:p>
     <w:p>
-      <w:proofErr w:type="gramStart"/>
       <w:r>
         <w:t>Solution :</w:t>
       </w:r>
-      <w:proofErr w:type="gramEnd"/>
     </w:p>
     <w:p>
       <w:r>
@@ -1424,57 +1333,60 @@
     </w:p>
     <w:p>
       <w:r>
+        <w:t>3. Partition the list so that:</w:t>
+      </w:r>
+    </w:p>
+    <w:p>
+      <w:r>
+        <w:t xml:space="preserve">   - All elements less than the pivot come before it.</w:t>
+      </w:r>
+    </w:p>
+    <w:p>
+      <w:r>
+        <w:t xml:space="preserve">   - All elements greater than the pivot come after it.</w:t>
+      </w:r>
+    </w:p>
+    <w:p>
+      <w:r>
+        <w:t>4. Recursively apply quick sort to the left and right parts.</w:t>
+      </w:r>
+    </w:p>
+    <w:p>
+      <w:r>
+        <w:t>5. End.</w:t>
+      </w:r>
+    </w:p>
+    <w:p/>
+    <w:p/>
+    <w:p/>
+    <w:p/>
+    <w:p/>
+    <w:p/>
+    <w:p/>
+    <w:p/>
+    <w:p/>
+    <w:p/>
+    <w:p/>
+    <w:p/>
+    <w:p/>
+    <w:p/>
+    <w:p/>
+    <w:p/>
+    <w:p/>
+    <w:p>
+      <w:r>
         <w:lastRenderedPageBreak/>
-        <w:t>3. Partition the list so that:</w:t>
-      </w:r>
-    </w:p>
-    <w:p>
-      <w:r>
-        <w:t xml:space="preserve">   - All elements less than the pivot come before it.</w:t>
-      </w:r>
-    </w:p>
-    <w:p>
-      <w:r>
-        <w:t xml:space="preserve">   - All elements greater than the pivot come after it.</w:t>
-      </w:r>
-    </w:p>
-    <w:p>
-      <w:r>
-        <w:t>4. Recursively apply quick sort to the left and right parts.</w:t>
-      </w:r>
-    </w:p>
-    <w:p>
-      <w:r>
-        <w:t>5. End.</w:t>
-      </w:r>
-    </w:p>
-    <w:p/>
-    <w:p/>
-    <w:p>
-      <w:r>
         <w:t>Task 15: Pseudo code for quick sort</w:t>
       </w:r>
     </w:p>
     <w:p>
-      <w:proofErr w:type="gramStart"/>
       <w:r>
         <w:t>Solution :</w:t>
       </w:r>
-      <w:proofErr w:type="gramEnd"/>
-    </w:p>
-    <w:p>
-      <w:proofErr w:type="spellStart"/>
-      <w:proofErr w:type="gramStart"/>
-      <w:r>
-        <w:t>QuickSort</w:t>
-      </w:r>
-      <w:proofErr w:type="spellEnd"/>
-      <w:r>
-        <w:t>(</w:t>
-      </w:r>
-      <w:proofErr w:type="gramEnd"/>
-      <w:r>
-        <w:t>A, low, high):</w:t>
+    </w:p>
+    <w:p>
+      <w:r>
+        <w:t>QuickSort(A, low, high):</w:t>
       </w:r>
     </w:p>
     <w:p>
@@ -1484,51 +1396,17 @@
     </w:p>
     <w:p>
       <w:r>
-        <w:t xml:space="preserve">        pi = </w:t>
-      </w:r>
-      <w:proofErr w:type="gramStart"/>
-      <w:r>
-        <w:t>Partition(</w:t>
-      </w:r>
-      <w:proofErr w:type="gramEnd"/>
-      <w:r>
-        <w:t>A, low, high)</w:t>
-      </w:r>
-    </w:p>
-    <w:p>
-      <w:r>
-        <w:t xml:space="preserve">        </w:t>
-      </w:r>
-      <w:proofErr w:type="spellStart"/>
-      <w:proofErr w:type="gramStart"/>
-      <w:r>
-        <w:t>QuickSort</w:t>
-      </w:r>
-      <w:proofErr w:type="spellEnd"/>
-      <w:r>
-        <w:t>(</w:t>
-      </w:r>
-      <w:proofErr w:type="gramEnd"/>
-      <w:r>
-        <w:t>A, low, pi-1)</w:t>
-      </w:r>
-    </w:p>
-    <w:p>
-      <w:r>
-        <w:t xml:space="preserve">        </w:t>
-      </w:r>
-      <w:proofErr w:type="spellStart"/>
-      <w:proofErr w:type="gramStart"/>
-      <w:r>
-        <w:t>QuickSort</w:t>
-      </w:r>
-      <w:proofErr w:type="spellEnd"/>
-      <w:r>
-        <w:t>(</w:t>
-      </w:r>
-      <w:proofErr w:type="gramEnd"/>
-      <w:r>
-        <w:t>A, pi+1, high)</w:t>
+        <w:t xml:space="preserve">        pi = Partition(A, low, high)</w:t>
+      </w:r>
+    </w:p>
+    <w:p>
+      <w:r>
+        <w:t xml:space="preserve">        QuickSort(A, low, pi-1)</w:t>
+      </w:r>
+    </w:p>
+    <w:p>
+      <w:r>
+        <w:t xml:space="preserve">        QuickSort(A, pi+1, high)</w:t>
       </w:r>
     </w:p>
     <w:p>
@@ -1543,13 +1421,8 @@
     </w:p>
     <w:p/>
     <w:p>
-      <w:proofErr w:type="gramStart"/>
-      <w:r>
-        <w:t>Partition(</w:t>
-      </w:r>
-      <w:proofErr w:type="gramEnd"/>
-      <w:r>
-        <w:t>A, low, high):</w:t>
+      <w:r>
+        <w:t>Partition(A, low, high):</w:t>
       </w:r>
     </w:p>
     <w:p>
@@ -1559,15 +1432,7 @@
     </w:p>
     <w:p>
       <w:r>
-        <w:t xml:space="preserve">    </w:t>
-      </w:r>
-      <w:proofErr w:type="spellStart"/>
-      <w:r>
-        <w:t>i</w:t>
-      </w:r>
-      <w:proofErr w:type="spellEnd"/>
-      <w:r>
-        <w:t xml:space="preserve"> = low - 1</w:t>
+        <w:t xml:space="preserve">    i = low - 1</w:t>
       </w:r>
     </w:p>
     <w:p>
@@ -1582,36 +1447,12 @@
     </w:p>
     <w:p>
       <w:r>
-        <w:t xml:space="preserve">            </w:t>
-      </w:r>
-      <w:proofErr w:type="spellStart"/>
-      <w:r>
-        <w:t>i</w:t>
-      </w:r>
-      <w:proofErr w:type="spellEnd"/>
-      <w:r>
-        <w:t xml:space="preserve"> = </w:t>
-      </w:r>
-      <w:proofErr w:type="spellStart"/>
-      <w:r>
-        <w:t>i</w:t>
-      </w:r>
-      <w:proofErr w:type="spellEnd"/>
-      <w:r>
-        <w:t xml:space="preserve"> + 1</w:t>
-      </w:r>
-    </w:p>
-    <w:p>
-      <w:r>
-        <w:t xml:space="preserve">            swap A[</w:t>
-      </w:r>
-      <w:proofErr w:type="spellStart"/>
-      <w:r>
-        <w:t>i</w:t>
-      </w:r>
-      <w:proofErr w:type="spellEnd"/>
-      <w:r>
-        <w:t>] and A[j]</w:t>
+        <w:t xml:space="preserve">            i = i + 1</w:t>
+      </w:r>
+    </w:p>
+    <w:p>
+      <w:r>
+        <w:t xml:space="preserve">            swap A[i] and A[j]</w:t>
       </w:r>
     </w:p>
     <w:p>
@@ -1634,6 +1475,13 @@
         <w:t>end</w:t>
       </w:r>
     </w:p>
+    <w:p/>
+    <w:p/>
+    <w:p/>
+    <w:p/>
+    <w:p/>
+    <w:p/>
+    <w:p/>
     <w:p/>
     <w:p>
       <w:r>
@@ -1642,13 +1490,8 @@
       </w:r>
     </w:p>
     <w:p>
-      <w:proofErr w:type="gramStart"/>
-      <w:r>
-        <w:t>Solution :</w:t>
-      </w:r>
-      <w:proofErr w:type="gramEnd"/>
-      <w:r>
-        <w:t xml:space="preserve"> </w:t>
+      <w:r>
+        <w:t xml:space="preserve">Solution : </w:t>
       </w:r>
     </w:p>
     <w:p>
@@ -1741,23 +1584,20 @@
         <w:lastRenderedPageBreak/>
         <w:t>Task 17: Which one is better merge or bubble in terms of time complexity. Note: industrial applications like huge data bases … prefer merge sort</w:t>
       </w:r>
-    </w:p>
-    <w:p>
-      <w:proofErr w:type="gramStart"/>
-      <w:r>
-        <w:t>Merge :</w:t>
-      </w:r>
-      <w:proofErr w:type="gramEnd"/>
-      <w:r>
-        <w:t xml:space="preserve">  O(n log n )  &amp; Bubble : O (n square)</w:t>
-      </w:r>
-    </w:p>
-    <w:p>
-      <w:proofErr w:type="gramStart"/>
-      <w:r>
-        <w:t>Solution :</w:t>
-      </w:r>
-      <w:proofErr w:type="gramEnd"/>
+      <w:r>
+        <w:t xml:space="preserve"> [</w:t>
+      </w:r>
+      <w:r>
+        <w:t>Merge :  O(n log n )  &amp; Bubble : O (n square)</w:t>
+      </w:r>
+      <w:r>
+        <w:t>]</w:t>
+      </w:r>
+    </w:p>
+    <w:p>
+      <w:r>
+        <w:t>Solution:</w:t>
+      </w:r>
     </w:p>
     <w:p>
       <w:pPr>
@@ -1780,15 +1620,7 @@
         </w:numPr>
       </w:pPr>
       <w:r>
-        <w:t xml:space="preserve">Merge Sort: </w:t>
-      </w:r>
-      <w:proofErr w:type="gramStart"/>
-      <w:r>
-        <w:t>O(</w:t>
-      </w:r>
-      <w:proofErr w:type="gramEnd"/>
-      <w:r>
-        <w:t>n log n) — much faster for big lists.</w:t>
+        <w:t>Merge Sort: O(n log n) — much faster for big lists.</w:t>
       </w:r>
     </w:p>
     <w:p>
@@ -1836,15 +1668,7 @@
         </w:numPr>
       </w:pPr>
       <w:r>
-        <w:t xml:space="preserve">Merge sort (or other </w:t>
-      </w:r>
-      <w:proofErr w:type="gramStart"/>
-      <w:r>
-        <w:t>O(</w:t>
-      </w:r>
-      <w:proofErr w:type="gramEnd"/>
-      <w:r>
-        <w:t>n log n) algorithms) is always preferred for large data, like in databases, because it is much faster and more efficient than bubble sort.</w:t>
+        <w:t>Merge sort (or other O(n log n) algorithms) is always preferred for large data, like in databases, because it is much faster and more efficient than bubble sort.</w:t>
       </w:r>
     </w:p>
     <w:p/>
@@ -1854,16 +1678,11 @@
         <w:t>Task 18:</w:t>
       </w:r>
       <w:r>
-        <w:t xml:space="preserve"> (</w:t>
-      </w:r>
-      <w:proofErr w:type="spellStart"/>
-      <w:r>
-        <w:t>L</w:t>
+        <w:t xml:space="preserve"> (L</w:t>
       </w:r>
       <w:r>
         <w:t>eet</w:t>
       </w:r>
-      <w:proofErr w:type="spellEnd"/>
       <w:r>
         <w:t xml:space="preserve"> </w:t>
       </w:r>
@@ -1880,55 +1699,32 @@
         <w:t xml:space="preserve">) </w:t>
       </w:r>
       <w:r>
-        <w:t xml:space="preserve">Find the time complexity of the given merge operation between two sorted </w:t>
-      </w:r>
-      <w:proofErr w:type="gramStart"/>
-      <w:r>
-        <w:t>array</w:t>
-      </w:r>
-      <w:proofErr w:type="gramEnd"/>
-      <w:r>
-        <w:t>.</w:t>
+        <w:t>Find the time complexity of the given merge operation between two sorted array.</w:t>
       </w:r>
       <w:r>
         <w:t xml:space="preserve"> </w:t>
       </w:r>
       <w:r>
-        <w:t xml:space="preserve">Note: </w:t>
-      </w:r>
-      <w:proofErr w:type="gramStart"/>
-      <w:r>
-        <w:t>O(</w:t>
-      </w:r>
-      <w:proofErr w:type="gramEnd"/>
-      <w:r>
-        <w:t>n + m) as we traverse both arrays once, n and m are size of both the arrays</w:t>
-      </w:r>
-    </w:p>
-    <w:p>
-      <w:r>
-        <w:t>https://leetcode.com/problems/merge-sorted-array/description/</w:t>
-      </w:r>
-    </w:p>
-    <w:p>
-      <w:proofErr w:type="gramStart"/>
-      <w:r>
-        <w:t>Solution :</w:t>
-      </w:r>
-      <w:proofErr w:type="gramEnd"/>
-      <w:r>
-        <w:t xml:space="preserve"> </w:t>
-      </w:r>
-      <w:r>
-        <w:t xml:space="preserve">The time complexity of the merge operation between two sorted arrays (as in the </w:t>
-      </w:r>
-      <w:proofErr w:type="spellStart"/>
-      <w:r>
-        <w:t>LeetCode</w:t>
-      </w:r>
-      <w:proofErr w:type="spellEnd"/>
-      <w:r>
-        <w:t xml:space="preserve"> problem “Merge Sorted Array”) is O(n + m).</w:t>
+        <w:t>Note: O(n + m) as we traverse both arrays once, n and m are size of both the arrays</w:t>
+      </w:r>
+    </w:p>
+    <w:p>
+      <w:hyperlink r:id="rId17" w:history="1">
+        <w:r>
+          <w:rPr>
+            <w:rStyle w:val="Hyperlink"/>
+          </w:rPr>
+          <w:t>https://leetcode.com/problems/merge-sorted-array/description/</w:t>
+        </w:r>
+      </w:hyperlink>
+    </w:p>
+    <w:p/>
+    <w:p>
+      <w:r>
+        <w:t xml:space="preserve">Solution : </w:t>
+      </w:r>
+      <w:r>
+        <w:t>The time complexity of the merge operation between two sorted arrays (as in the LeetCode problem “Merge Sorted Array”) is O(n + m).</w:t>
       </w:r>
     </w:p>
     <w:p/>
@@ -1955,15 +1751,7 @@
     <w:p/>
     <w:p>
       <w:r>
-        <w:t xml:space="preserve">Why </w:t>
-      </w:r>
-      <w:proofErr w:type="gramStart"/>
-      <w:r>
-        <w:t>O(</w:t>
-      </w:r>
-      <w:proofErr w:type="gramEnd"/>
-      <w:r>
-        <w:t>n + m)?</w:t>
+        <w:t>Why O(n + m)?</w:t>
       </w:r>
       <w:r>
         <w:t xml:space="preserve"> : </w:t>
@@ -1992,15 +1780,7 @@
     </w:p>
     <w:p>
       <w:r>
-        <w:t xml:space="preserve">Time Complexity: </w:t>
-      </w:r>
-      <w:proofErr w:type="gramStart"/>
-      <w:r>
-        <w:t>O(</w:t>
-      </w:r>
-      <w:proofErr w:type="gramEnd"/>
-      <w:r>
-        <w:t>n + m)</w:t>
+        <w:t>Time Complexity: O(n + m)</w:t>
       </w:r>
     </w:p>
     <w:p>
@@ -2012,31 +1792,7 @@
         <w:t xml:space="preserve"> </w:t>
       </w:r>
       <w:r>
-        <w:t xml:space="preserve">This code is going overflow of </w:t>
-      </w:r>
-      <w:proofErr w:type="gramStart"/>
-      <w:r>
-        <w:t>stack..</w:t>
-      </w:r>
-      <w:proofErr w:type="gramEnd"/>
-      <w:r>
-        <w:t xml:space="preserve"> Can you </w:t>
-      </w:r>
-      <w:proofErr w:type="spellStart"/>
-      <w:r>
-        <w:t>plz</w:t>
-      </w:r>
-      <w:proofErr w:type="spellEnd"/>
-      <w:r>
-        <w:t xml:space="preserve"> help me fix it </w:t>
-      </w:r>
-      <w:proofErr w:type="gramStart"/>
-      <w:r>
-        <w:t>guys..</w:t>
-      </w:r>
-      <w:proofErr w:type="gramEnd"/>
-      <w:r>
-        <w:t xml:space="preserve"> </w:t>
+        <w:t xml:space="preserve">This code is going overflow of stack.. Can you plz help me fix it guys.. </w:t>
       </w:r>
       <w:r>
         <w:rPr>
@@ -2049,58 +1805,152 @@
       </w:r>
     </w:p>
     <w:p>
-      <w:proofErr w:type="spellStart"/>
-      <w:r>
-        <w:t>Plz</w:t>
-      </w:r>
-      <w:proofErr w:type="spellEnd"/>
-      <w:r>
-        <w:t xml:space="preserve"> be careful: Because recursive calls consume stack memory for every invocation and excessive depth can exceed system limits </w:t>
-      </w:r>
-      <w:proofErr w:type="gramStart"/>
-      <w:r>
-        <w:t>also..</w:t>
-      </w:r>
-      <w:proofErr w:type="gramEnd"/>
+      <w:r>
+        <w:t xml:space="preserve">Plz be careful: Because recursive calls consume stack memory for every invocation and excessive depth can exceed system limits also.. </w:t>
+      </w:r>
+    </w:p>
+    <w:p>
+      <w:r>
+        <w:t>public class RecLoop {</w:t>
+      </w:r>
+    </w:p>
+    <w:p/>
+    <w:p>
+      <w:r>
+        <w:t xml:space="preserve">     public int calc(int n) {</w:t>
+      </w:r>
+    </w:p>
+    <w:p>
+      <w:r>
+        <w:t xml:space="preserve">        if (n == 0) return 0;</w:t>
+      </w:r>
+    </w:p>
+    <w:p>
+      <w:r>
+        <w:t xml:space="preserve">        return n + calc(n); </w:t>
+      </w:r>
+    </w:p>
+    <w:p>
+      <w:r>
+        <w:t xml:space="preserve">    }</w:t>
+      </w:r>
+    </w:p>
+    <w:p>
+      <w:r>
+        <w:t>Solution :</w:t>
+      </w:r>
+    </w:p>
+    <w:p>
+      <w:r>
+        <w:t>The above</w:t>
+      </w:r>
+      <w:r>
+        <w:t xml:space="preserve"> code causes a stack overflow because the recursive call never reduces the value of n, so it never reaches the base case (n == 0). This creates infinite recursion.</w:t>
+      </w:r>
+    </w:p>
+    <w:p/>
+    <w:p>
+      <w:r>
+        <w:t xml:space="preserve">To fix it, </w:t>
+      </w:r>
+      <w:r>
+        <w:t>We</w:t>
+      </w:r>
+      <w:r>
+        <w:t xml:space="preserve"> should decrease n in each recursive call, so it eventually reaches 0</w:t>
+      </w:r>
+    </w:p>
+    <w:p/>
+    <w:p>
+      <w:r>
+        <w:t>Now, calc(5) will compute 5 + 4 + 3 + 2 + 1 + 0 and stop, preventing stack overflow.</w:t>
+      </w:r>
+    </w:p>
+    <w:p/>
+    <w:p/>
+    <w:p/>
+    <w:p>
+      <w:r>
+        <w:t>Task 20:</w:t>
+      </w:r>
       <w:r>
         <w:t xml:space="preserve"> </w:t>
       </w:r>
-    </w:p>
-    <w:p>
-      <w:r>
-        <w:t xml:space="preserve">public class </w:t>
-      </w:r>
-      <w:proofErr w:type="spellStart"/>
-      <w:r>
-        <w:t>RecLoop</w:t>
-      </w:r>
-      <w:proofErr w:type="spellEnd"/>
-      <w:r>
-        <w:t xml:space="preserve"> {</w:t>
-      </w:r>
-    </w:p>
-    <w:p/>
-    <w:p>
-      <w:r>
-        <w:t xml:space="preserve">     public int </w:t>
-      </w:r>
-      <w:proofErr w:type="gramStart"/>
-      <w:r>
-        <w:t>calc(</w:t>
-      </w:r>
-      <w:proofErr w:type="gramEnd"/>
-      <w:r>
-        <w:t>int n) {</w:t>
-      </w:r>
-    </w:p>
-    <w:p>
-      <w:r>
-        <w:t xml:space="preserve">        if (n == 0) return 0;</w:t>
-      </w:r>
-    </w:p>
-    <w:p>
-      <w:r>
-        <w:t xml:space="preserve">        return n + calc(n); </w:t>
+      <w:r>
+        <w:t>binary search function can we use in unsorted list? Will it give you correct index no?</w:t>
+      </w:r>
+    </w:p>
+    <w:p>
+      <w:r>
+        <w:t>public class BinarySearchNew {</w:t>
+      </w:r>
+    </w:p>
+    <w:p>
+      <w:r>
+        <w:t xml:space="preserve">    public int search(int[] arr, int toFind) {</w:t>
+      </w:r>
+    </w:p>
+    <w:p>
+      <w:r>
+        <w:t xml:space="preserve">        int left = 0, right = arr.len - 1;</w:t>
+      </w:r>
+    </w:p>
+    <w:p/>
+    <w:p>
+      <w:r>
+        <w:t xml:space="preserve">        while (left &lt;= right) {</w:t>
+      </w:r>
+    </w:p>
+    <w:p>
+      <w:r>
+        <w:t xml:space="preserve">            int mid = left + (right - left) / 2;</w:t>
+      </w:r>
+    </w:p>
+    <w:p/>
+    <w:p>
+      <w:r>
+        <w:t xml:space="preserve">            if (arr[mid] == toFind) {</w:t>
+      </w:r>
+    </w:p>
+    <w:p>
+      <w:r>
+        <w:t xml:space="preserve">                return mid; </w:t>
+      </w:r>
+    </w:p>
+    <w:p>
+      <w:r>
+        <w:lastRenderedPageBreak/>
+        <w:t xml:space="preserve">            } else if (arr[mid] &lt; toFind) {</w:t>
+      </w:r>
+    </w:p>
+    <w:p>
+      <w:r>
+        <w:t xml:space="preserve">                left = mid + 1; </w:t>
+      </w:r>
+    </w:p>
+    <w:p>
+      <w:r>
+        <w:t xml:space="preserve">            } else {</w:t>
+      </w:r>
+    </w:p>
+    <w:p>
+      <w:r>
+        <w:t xml:space="preserve">                right = mid - 1;</w:t>
+      </w:r>
+    </w:p>
+    <w:p>
+      <w:r>
+        <w:t xml:space="preserve">            }</w:t>
+      </w:r>
+    </w:p>
+    <w:p>
+      <w:r>
+        <w:t xml:space="preserve">        }</w:t>
+      </w:r>
+    </w:p>
+    <w:p>
+      <w:r>
+        <w:t xml:space="preserve">        return -1;</w:t>
       </w:r>
     </w:p>
     <w:p>
@@ -2109,318 +1959,129 @@
       </w:r>
     </w:p>
     <w:p>
-      <w:proofErr w:type="gramStart"/>
-      <w:r>
-        <w:t>Solution :</w:t>
-      </w:r>
-      <w:proofErr w:type="gramEnd"/>
-    </w:p>
-    <w:p>
-      <w:r>
-        <w:t>The above</w:t>
-      </w:r>
-      <w:r>
-        <w:t xml:space="preserve"> code causes a stack overflow because the recursive call never reduces the value of n, so it never reaches the base case (n == 0). This creates infinite recursion.</w:t>
-      </w:r>
-    </w:p>
-    <w:p/>
-    <w:p>
-      <w:r>
-        <w:t>How to fix:</w:t>
-      </w:r>
-    </w:p>
-    <w:p>
-      <w:r>
-        <w:t>We</w:t>
-      </w:r>
-      <w:r>
-        <w:t xml:space="preserve"> should decrease n in each recursive call, so it eventually reaches 0</w:t>
-      </w:r>
-    </w:p>
-    <w:p/>
-    <w:p>
-      <w:r>
-        <w:t xml:space="preserve">Now, </w:t>
-      </w:r>
-      <w:proofErr w:type="gramStart"/>
-      <w:r>
-        <w:t>calc(</w:t>
-      </w:r>
-      <w:proofErr w:type="gramEnd"/>
-      <w:r>
-        <w:t>5) will compute 5 + 4 + 3 + 2 + 1 + 0 and stop, preventing stack overflow.</w:t>
-      </w:r>
-    </w:p>
-    <w:p/>
-    <w:p/>
-    <w:p/>
-    <w:p>
-      <w:r>
-        <w:t>Task 20:</w:t>
+      <w:r>
+        <w:t>}</w:t>
+      </w:r>
+    </w:p>
+    <w:p/>
+    <w:p>
+      <w:pPr>
+        <w:pStyle w:val="NoSpacing"/>
+      </w:pPr>
+      <w:r>
+        <w:t xml:space="preserve">Solution: </w:t>
+      </w:r>
+    </w:p>
+    <w:p>
+      <w:pPr>
+        <w:pStyle w:val="NoSpacing"/>
+      </w:pPr>
+    </w:p>
+    <w:p>
+      <w:pPr>
+        <w:pStyle w:val="NoSpacing"/>
+      </w:pPr>
+      <w:r>
+        <w:t>No, you cannot use binary search on an unsorted list and expect correct results.</w:t>
+      </w:r>
+    </w:p>
+    <w:p/>
+    <w:p>
+      <w:r>
+        <w:t>- Binary search only works on sorted arrays/lists.</w:t>
+      </w:r>
+    </w:p>
+    <w:p>
+      <w:r>
+        <w:t>- It relies on the order to decide which half to search next.</w:t>
+      </w:r>
+    </w:p>
+    <w:p>
+      <w:r>
+        <w:t>- If the list is not sorted, the algorithm may skip over the correct value or return the wrong index.</w:t>
+      </w:r>
+    </w:p>
+    <w:p/>
+    <w:p>
+      <w:r>
+        <w:t>Example:</w:t>
+      </w:r>
+    </w:p>
+    <w:p>
+      <w:r>
+        <w:t>Suppose your array is `[7, 2, 9, 4, 1]` (unsorted) and you search for `4`:</w:t>
+      </w:r>
+    </w:p>
+    <w:p>
+      <w:r>
+        <w:t>- Binary search might not find it, or might return the wrong index, because it assumes the array is sorted.</w:t>
+      </w:r>
+    </w:p>
+    <w:p/>
+    <w:p>
+      <w:r>
+        <w:t>Summary:</w:t>
+      </w:r>
+    </w:p>
+    <w:p>
+      <w:r>
+        <w:t xml:space="preserve">-  </w:t>
+      </w:r>
+      <w:r>
+        <w:t>S</w:t>
+      </w:r>
+      <w:r>
+        <w:t>earch</w:t>
+      </w:r>
+      <w:r>
+        <w:t>ing</w:t>
+      </w:r>
+      <w:r>
+        <w:t xml:space="preserve"> on unsorted list</w:t>
+      </w:r>
+      <w:r>
+        <w:t xml:space="preserve"> is</w:t>
       </w:r>
       <w:r>
         <w:t xml:space="preserve"> </w:t>
       </w:r>
       <w:r>
-        <w:t xml:space="preserve">binary search function can we use in unsorted list? Will it give you correct </w:t>
-      </w:r>
-      <w:proofErr w:type="gramStart"/>
-      <w:r>
-        <w:t>index</w:t>
-      </w:r>
-      <w:proofErr w:type="gramEnd"/>
-      <w:r>
-        <w:t xml:space="preserve"> no?</w:t>
-      </w:r>
-    </w:p>
-    <w:p>
-      <w:r>
-        <w:t xml:space="preserve">public class </w:t>
-      </w:r>
-      <w:proofErr w:type="spellStart"/>
-      <w:r>
-        <w:t>BinarySearchNew</w:t>
-      </w:r>
-      <w:proofErr w:type="spellEnd"/>
-      <w:r>
-        <w:t xml:space="preserve"> {</w:t>
-      </w:r>
-    </w:p>
-    <w:p>
-      <w:r>
-        <w:t xml:space="preserve">    public int search(</w:t>
-      </w:r>
-      <w:proofErr w:type="gramStart"/>
-      <w:r>
-        <w:t>int[</w:t>
-      </w:r>
-      <w:proofErr w:type="gramEnd"/>
-      <w:r>
-        <w:t xml:space="preserve">] </w:t>
-      </w:r>
-      <w:proofErr w:type="spellStart"/>
-      <w:r>
-        <w:t>arr</w:t>
-      </w:r>
-      <w:proofErr w:type="spellEnd"/>
-      <w:r>
-        <w:t xml:space="preserve">, int </w:t>
-      </w:r>
-      <w:proofErr w:type="spellStart"/>
-      <w:r>
-        <w:t>toFind</w:t>
-      </w:r>
-      <w:proofErr w:type="spellEnd"/>
-      <w:r>
-        <w:t>) {</w:t>
-      </w:r>
-    </w:p>
-    <w:p>
-      <w:r>
-        <w:t xml:space="preserve">        int left = 0, right = </w:t>
-      </w:r>
-      <w:proofErr w:type="spellStart"/>
-      <w:r>
-        <w:t>arr.len</w:t>
-      </w:r>
-      <w:proofErr w:type="spellEnd"/>
-      <w:r>
-        <w:t xml:space="preserve"> - 1;</w:t>
-      </w:r>
-    </w:p>
-    <w:p/>
-    <w:p>
-      <w:r>
-        <w:t xml:space="preserve">        while (left &lt;= right) {</w:t>
-      </w:r>
-    </w:p>
-    <w:p>
-      <w:r>
-        <w:t xml:space="preserve">            int mid = left + (right - left) / 2;</w:t>
-      </w:r>
-    </w:p>
-    <w:p/>
-    <w:p>
-      <w:r>
-        <w:t xml:space="preserve">            if (</w:t>
-      </w:r>
-      <w:proofErr w:type="spellStart"/>
-      <w:r>
-        <w:t>arr</w:t>
-      </w:r>
-      <w:proofErr w:type="spellEnd"/>
-      <w:r>
-        <w:t xml:space="preserve">[mid] == </w:t>
-      </w:r>
-      <w:proofErr w:type="spellStart"/>
-      <w:r>
-        <w:t>toFind</w:t>
-      </w:r>
-      <w:proofErr w:type="spellEnd"/>
-      <w:r>
-        <w:t>) {</w:t>
-      </w:r>
-    </w:p>
-    <w:p>
-      <w:r>
-        <w:lastRenderedPageBreak/>
-        <w:t xml:space="preserve">                return mid; </w:t>
-      </w:r>
-    </w:p>
-    <w:p>
-      <w:r>
-        <w:t xml:space="preserve">            } else if (</w:t>
-      </w:r>
-      <w:proofErr w:type="spellStart"/>
-      <w:r>
-        <w:t>arr</w:t>
-      </w:r>
-      <w:proofErr w:type="spellEnd"/>
-      <w:r>
-        <w:t xml:space="preserve">[mid] &lt; </w:t>
-      </w:r>
-      <w:proofErr w:type="spellStart"/>
-      <w:r>
-        <w:t>toFind</w:t>
-      </w:r>
-      <w:proofErr w:type="spellEnd"/>
-      <w:r>
-        <w:t>) {</w:t>
-      </w:r>
-    </w:p>
-    <w:p>
-      <w:r>
-        <w:t xml:space="preserve">                left = mid + 1; </w:t>
-      </w:r>
-    </w:p>
-    <w:p>
-      <w:r>
-        <w:t xml:space="preserve">            } else {</w:t>
-      </w:r>
-    </w:p>
-    <w:p>
-      <w:r>
-        <w:t xml:space="preserve">                right = mid - 1;</w:t>
-      </w:r>
-    </w:p>
-    <w:p>
-      <w:r>
-        <w:t xml:space="preserve">            }</w:t>
-      </w:r>
-    </w:p>
-    <w:p>
-      <w:r>
-        <w:t xml:space="preserve">        }</w:t>
-      </w:r>
-    </w:p>
-    <w:p>
-      <w:r>
-        <w:t xml:space="preserve">        return -1;</w:t>
-      </w:r>
-    </w:p>
-    <w:p>
-      <w:r>
-        <w:t xml:space="preserve">    }</w:t>
-      </w:r>
-    </w:p>
-    <w:p>
-      <w:r>
-        <w:t>}</w:t>
-      </w:r>
-    </w:p>
-    <w:p/>
-    <w:p>
-      <w:pPr>
-        <w:pStyle w:val="NoSpacing"/>
-      </w:pPr>
-      <w:r>
-        <w:t xml:space="preserve">Solution: </w:t>
-      </w:r>
-    </w:p>
-    <w:p>
-      <w:pPr>
-        <w:pStyle w:val="NoSpacing"/>
-      </w:pPr>
-      <w:r>
-        <w:t>No, you cannot use binary search on an unsorted list and expect correct results.</w:t>
-      </w:r>
-    </w:p>
-    <w:p/>
-    <w:p>
-      <w:r>
-        <w:t>Why?</w:t>
-      </w:r>
-    </w:p>
-    <w:p>
-      <w:r>
-        <w:t>- Binary search only works on sorted arrays/lists.</w:t>
-      </w:r>
-    </w:p>
-    <w:p>
-      <w:r>
-        <w:t>- It relies on the order to decide which half to search next.</w:t>
-      </w:r>
-    </w:p>
-    <w:p>
-      <w:r>
-        <w:t>- If the list is not sorted, the algorithm may skip over the correct value or return the wrong index.</w:t>
-      </w:r>
-    </w:p>
-    <w:p/>
-    <w:p>
-      <w:r>
-        <w:t>Example:</w:t>
-      </w:r>
-    </w:p>
-    <w:p>
-      <w:r>
-        <w:t xml:space="preserve">Suppose your array is </w:t>
-      </w:r>
-      <w:proofErr w:type="gramStart"/>
-      <w:r>
-        <w:t>`[</w:t>
-      </w:r>
-      <w:proofErr w:type="gramEnd"/>
-      <w:r>
-        <w:t>7, 2, 9, 4, 1]` (unsorted) and you search for `4`:</w:t>
-      </w:r>
-    </w:p>
-    <w:p>
-      <w:r>
-        <w:t>- Binary search might not find it, or might return the wrong index, because it assumes the array is sorted.</w:t>
-      </w:r>
-    </w:p>
-    <w:p/>
-    <w:p>
-      <w:r>
-        <w:t>Summary:</w:t>
-      </w:r>
-    </w:p>
-    <w:p>
-      <w:r>
-        <w:t xml:space="preserve">-  search on unsorted </w:t>
-      </w:r>
-      <w:proofErr w:type="gramStart"/>
-      <w:r>
-        <w:t>list:*</w:t>
-      </w:r>
-      <w:proofErr w:type="gramEnd"/>
-      <w:r>
-        <w:t xml:space="preserve">* </w:t>
+        <w:t>n</w:t>
+      </w:r>
+      <w:r>
+        <w:t>ot correct</w:t>
+      </w:r>
+      <w:r>
+        <w:t xml:space="preserve"> &amp; we shouldn’t</w:t>
+      </w:r>
+      <w:r>
+        <w:t xml:space="preserve"> </w:t>
+      </w:r>
+      <w:r>
+        <w:t>b</w:t>
+      </w:r>
+      <w:r>
+        <w:t>e</w:t>
+      </w:r>
+      <w:r>
+        <w:t xml:space="preserve"> doing it in the 1</w:t>
       </w:r>
       <w:r>
         <w:rPr>
-          <w:rFonts w:ascii="Segoe UI Emoji" w:hAnsi="Segoe UI Emoji" w:cs="Segoe UI Emoji"/>
+          <w:vertAlign w:val="superscript"/>
         </w:rPr>
-        <w:t>❌</w:t>
-      </w:r>
-      <w:r>
-        <w:t xml:space="preserve"> Not correct, do not use.</w:t>
-      </w:r>
-    </w:p>
-    <w:p>
-      <w:r>
-        <w:t>- Always sort the list first** if you want to use binary search and get the correct index.</w:t>
+        <w:t>st</w:t>
+      </w:r>
+      <w:r>
+        <w:t xml:space="preserve"> place</w:t>
+      </w:r>
+      <w:r>
+        <w:t>.</w:t>
+      </w:r>
+    </w:p>
+    <w:p>
+      <w:r>
+        <w:t>- Always sort the list first if you want to use binary search and get the correct index.</w:t>
       </w:r>
     </w:p>
     <w:p>
@@ -2448,29 +2109,22 @@
         <w:pStyle w:val="Title"/>
       </w:pPr>
       <w:r>
-        <w:t xml:space="preserve">Add </w:t>
-      </w:r>
-      <w:proofErr w:type="spellStart"/>
-      <w:r>
-        <w:t>Ons</w:t>
-      </w:r>
-      <w:proofErr w:type="spellEnd"/>
-      <w:r>
-        <w:t>:</w:t>
-      </w:r>
-    </w:p>
-    <w:p/>
-    <w:p>
-      <w:r>
-        <w:t>1.What is the difference between binary tree and binary search tree (</w:t>
-      </w:r>
-      <w:proofErr w:type="spellStart"/>
-      <w:r>
-        <w:t>bst</w:t>
-      </w:r>
-      <w:proofErr w:type="spellEnd"/>
-      <w:r>
-        <w:t xml:space="preserve">) </w:t>
+        <w:t>Add Ons:</w:t>
+      </w:r>
+    </w:p>
+    <w:p/>
+    <w:p>
+      <w:r>
+        <w:t>Q</w:t>
+      </w:r>
+      <w:r>
+        <w:t>1</w:t>
+      </w:r>
+      <w:r>
+        <w:t>A)</w:t>
+      </w:r>
+      <w:r>
+        <w:t xml:space="preserve">.What is the difference between binary tree and binary search tree (bst) </w:t>
       </w:r>
     </w:p>
     <w:p>
@@ -2542,7 +2196,10 @@
     <w:p/>
     <w:p>
       <w:r>
-        <w:t>2.Can you explain difference between structure and operation of Binary tree and BST.</w:t>
+        <w:t>Q1B)</w:t>
+      </w:r>
+      <w:r>
+        <w:t>.Can you explain difference between structure and operation of Binary tree and BST.</w:t>
       </w:r>
     </w:p>
     <w:p>
@@ -2611,7 +2268,6 @@
         <w:ind w:left="720"/>
       </w:pPr>
       <w:r>
-        <w:lastRenderedPageBreak/>
         <w:t>Inserting is just finding the next empty spot.</w:t>
       </w:r>
     </w:p>
@@ -2629,6 +2285,7 @@
         </w:numPr>
       </w:pPr>
       <w:r>
+        <w:lastRenderedPageBreak/>
         <w:t>BST:</w:t>
       </w:r>
     </w:p>
@@ -2648,26 +2305,24 @@
         <w:t>Inserting keeps the order, so you always know where to put the new value.</w:t>
       </w:r>
     </w:p>
-    <w:p>
-      <w:r>
-        <w:t>3.</w:t>
+    <w:p/>
+    <w:p/>
+    <w:p/>
+    <w:p>
+      <w:r>
+        <w:t>Q2</w:t>
+      </w:r>
+      <w:r>
+        <w:t>.</w:t>
       </w:r>
       <w:r>
         <w:t xml:space="preserve"> </w:t>
       </w:r>
       <w:r>
-        <w:t xml:space="preserve">In sorted </w:t>
-      </w:r>
-      <w:proofErr w:type="gramStart"/>
-      <w:r>
-        <w:t xml:space="preserve">array </w:t>
-      </w:r>
-      <w:r>
-        <w:t>,</w:t>
-      </w:r>
-      <w:proofErr w:type="gramEnd"/>
-      <w:r>
-        <w:t xml:space="preserve"> </w:t>
+        <w:t xml:space="preserve">In sorted array </w:t>
+      </w:r>
+      <w:r>
+        <w:t xml:space="preserve">, </w:t>
       </w:r>
       <w:r>
         <w:t>why do you think binary search tree is be</w:t>
@@ -2798,23 +2453,20 @@
         <w:ind w:left="1440"/>
       </w:pPr>
       <w:r>
-        <w:t>Time: Much faster for big lists (</w:t>
-      </w:r>
-      <w:proofErr w:type="gramStart"/>
-      <w:r>
-        <w:t>O(</w:t>
-      </w:r>
-      <w:proofErr w:type="gramEnd"/>
-      <w:r>
-        <w:t>log n) time).</w:t>
-      </w:r>
-    </w:p>
-    <w:p/>
-    <w:p/>
-    <w:p/>
-    <w:p>
-      <w:r>
-        <w:t xml:space="preserve">4. </w:t>
+        <w:t>Time: Much faster for big lists (O(log n) time).</w:t>
+      </w:r>
+    </w:p>
+    <w:p/>
+    <w:p/>
+    <w:p/>
+    <w:p/>
+    <w:p/>
+    <w:p>
+      <w:r>
+        <w:t>Q3)</w:t>
+      </w:r>
+      <w:r>
+        <w:t xml:space="preserve">. </w:t>
       </w:r>
       <w:r>
         <w:t>Difference between static and dynamic arrays. Pl</w:t>
@@ -2839,15 +2491,7 @@
     </w:p>
     <w:p>
       <w:r>
-        <w:t xml:space="preserve">Static </w:t>
-      </w:r>
-      <w:proofErr w:type="gramStart"/>
-      <w:r>
-        <w:t>Array :</w:t>
-      </w:r>
-      <w:proofErr w:type="gramEnd"/>
-      <w:r>
-        <w:t xml:space="preserve"> </w:t>
+        <w:t xml:space="preserve">Static Array : </w:t>
       </w:r>
     </w:p>
     <w:p>
@@ -2910,27 +2554,11 @@
         <w:t>Example:</w:t>
       </w:r>
       <w:r>
+        <w:t xml:space="preserve"> int[] arr = new int[5]; // Always has 5 elements</w:t>
+      </w:r>
+      <w:r>
         <w:t xml:space="preserve"> </w:t>
       </w:r>
-      <w:proofErr w:type="gramStart"/>
-      <w:r>
-        <w:t>int[</w:t>
-      </w:r>
-      <w:proofErr w:type="gramEnd"/>
-      <w:r>
-        <w:t xml:space="preserve">] </w:t>
-      </w:r>
-      <w:proofErr w:type="spellStart"/>
-      <w:r>
-        <w:t>arr</w:t>
-      </w:r>
-      <w:proofErr w:type="spellEnd"/>
-      <w:r>
-        <w:t xml:space="preserve"> = new int[5]; // Always has 5 elements</w:t>
-      </w:r>
-      <w:r>
-        <w:t xml:space="preserve"> </w:t>
-      </w:r>
     </w:p>
     <w:p>
       <w:pPr>
@@ -2939,16 +2567,12 @@
     </w:p>
     <w:p>
       <w:r>
-        <w:t xml:space="preserve">Dynamic </w:t>
-      </w:r>
-      <w:proofErr w:type="gramStart"/>
-      <w:r>
-        <w:t>Array</w:t>
+        <w:lastRenderedPageBreak/>
+        <w:t>Dynamic Array</w:t>
       </w:r>
       <w:r>
         <w:t xml:space="preserve"> :</w:t>
       </w:r>
-      <w:proofErr w:type="gramEnd"/>
     </w:p>
     <w:p>
       <w:pPr>
@@ -2995,7 +2619,6 @@
         </w:numPr>
       </w:pPr>
       <w:r>
-        <w:lastRenderedPageBreak/>
         <w:t>Can Add/Remove Elements: Easily add or remove elements.</w:t>
       </w:r>
     </w:p>
@@ -3008,39 +2631,280 @@
         </w:numPr>
       </w:pPr>
       <w:r>
-        <w:t xml:space="preserve">Example: </w:t>
-      </w:r>
-      <w:proofErr w:type="spellStart"/>
-      <w:r>
-        <w:t>ArrayList</w:t>
-      </w:r>
-      <w:proofErr w:type="spellEnd"/>
-      <w:r>
-        <w:t xml:space="preserve">&lt;Integer&gt; list = new </w:t>
-      </w:r>
-      <w:proofErr w:type="spellStart"/>
-      <w:r>
-        <w:t>ArrayList</w:t>
-      </w:r>
-      <w:proofErr w:type="spellEnd"/>
-      <w:r>
-        <w:t>&lt;</w:t>
-      </w:r>
-      <w:proofErr w:type="gramStart"/>
-      <w:r>
-        <w:t>&gt;(</w:t>
-      </w:r>
-      <w:proofErr w:type="gramEnd"/>
-      <w:r>
-        <w:t xml:space="preserve">); // Can add/remove elements </w:t>
-      </w:r>
-      <w:proofErr w:type="spellStart"/>
-      <w:r>
-        <w:t>list.add</w:t>
-      </w:r>
-      <w:proofErr w:type="spellEnd"/>
-      <w:r>
-        <w:t>(10);</w:t>
+        <w:t>Example: ArrayList&lt;Integer&gt; list = new ArrayList&lt;&gt;(); // Can add/remove elements list.add(10);</w:t>
+      </w:r>
+    </w:p>
+    <w:p/>
+    <w:p/>
+    <w:p>
+      <w:r>
+        <w:t>4.In BFS, DFS which one is more preferred in terms of shortest path for the unweighted graphs.</w:t>
+      </w:r>
+    </w:p>
+    <w:p>
+      <w:r>
+        <w:t>Note:</w:t>
+      </w:r>
+      <w:r>
+        <w:t xml:space="preserve"> </w:t>
+      </w:r>
+      <w:r>
+        <w:t xml:space="preserve"> BFS explores nodes in increasing distance order from the source, ensuring shortest paths are found first. </w:t>
+      </w:r>
+    </w:p>
+    <w:p>
+      <w:r>
+        <w:t>Solution :</w:t>
+      </w:r>
+      <w:r>
+        <w:t xml:space="preserve"> </w:t>
+      </w:r>
+      <w:r>
+        <w:t>For finding the shortest path in an unweighted graph, BFS (Breadth-First Search) is preferred.</w:t>
+      </w:r>
+    </w:p>
+    <w:p/>
+    <w:p>
+      <w:r>
+        <w:t>- BFS explores all nodes at the current distance from the source before moving to the next distance.</w:t>
+      </w:r>
+    </w:p>
+    <w:p>
+      <w:r>
+        <w:t>- This means the first time BFS reaches a node, it has found the shortest path to that node.</w:t>
+      </w:r>
+    </w:p>
+    <w:p>
+      <w:r>
+        <w:t>- DFS (Depth-First Search) does not guarantee the shortest path, because it can go deep into the graph before exploring all closer nodes.</w:t>
+      </w:r>
+    </w:p>
+    <w:p/>
+    <w:p>
+      <w:r>
+        <w:t xml:space="preserve"> </w:t>
+      </w:r>
+      <w:r>
+        <w:t>Summary:</w:t>
+      </w:r>
+      <w:r>
+        <w:t xml:space="preserve"> So, </w:t>
+      </w:r>
+      <w:r>
+        <w:t xml:space="preserve">BFS </w:t>
+      </w:r>
+      <w:r>
+        <w:t>is b</w:t>
+      </w:r>
+      <w:r>
+        <w:t>est for shortest path in unweighted graphs</w:t>
+      </w:r>
+      <w:r>
+        <w:t xml:space="preserve"> &amp;</w:t>
+      </w:r>
+      <w:r>
+        <w:t xml:space="preserve"> DFS </w:t>
+      </w:r>
+      <w:r>
+        <w:t>is n</w:t>
+      </w:r>
+      <w:r>
+        <w:t>ot guaranteed to find the shortest path</w:t>
+      </w:r>
+    </w:p>
+    <w:p/>
+    <w:p/>
+    <w:p/>
+    <w:p/>
+    <w:p/>
+    <w:p/>
+    <w:p/>
+    <w:p/>
+    <w:p/>
+    <w:p/>
+    <w:p>
+      <w:r>
+        <w:lastRenderedPageBreak/>
+        <w:t>Q</w:t>
+      </w:r>
+      <w:r>
+        <w:t>5.Write a code to implement a stack using an array.Note: plz ensure bounds are checked to avoid overflow/underflow</w:t>
+      </w:r>
+    </w:p>
+    <w:p>
+      <w:r>
+        <w:t>Solution :</w:t>
+      </w:r>
+    </w:p>
+    <w:p>
+      <w:r>
+        <w:t xml:space="preserve"> </w:t>
+      </w:r>
+      <w:r>
+        <w:rPr>
+          <w:noProof/>
+        </w:rPr>
+        <w:drawing>
+          <wp:inline distT="0" distB="0" distL="0" distR="0" wp14:anchorId="0C07E5B9" wp14:editId="69D389E6">
+            <wp:extent cx="4552659" cy="6457315"/>
+            <wp:effectExtent l="0" t="0" r="635" b="635"/>
+            <wp:docPr id="11" name="Picture 11"/>
+            <wp:cNvGraphicFramePr>
+              <a:graphicFrameLocks xmlns:a="http://schemas.openxmlformats.org/drawingml/2006/main" noChangeAspect="1"/>
+            </wp:cNvGraphicFramePr>
+            <a:graphic xmlns:a="http://schemas.openxmlformats.org/drawingml/2006/main">
+              <a:graphicData uri="http://schemas.openxmlformats.org/drawingml/2006/picture">
+                <pic:pic xmlns:pic="http://schemas.openxmlformats.org/drawingml/2006/picture">
+                  <pic:nvPicPr>
+                    <pic:cNvPr id="1" name=""/>
+                    <pic:cNvPicPr/>
+                  </pic:nvPicPr>
+                  <pic:blipFill>
+                    <a:blip r:embed="rId18"/>
+                    <a:stretch>
+                      <a:fillRect/>
+                    </a:stretch>
+                  </pic:blipFill>
+                  <pic:spPr>
+                    <a:xfrm>
+                      <a:off x="0" y="0"/>
+                      <a:ext cx="4559649" cy="6467229"/>
+                    </a:xfrm>
+                    <a:prstGeom prst="rect">
+                      <a:avLst/>
+                    </a:prstGeom>
+                  </pic:spPr>
+                </pic:pic>
+              </a:graphicData>
+            </a:graphic>
+          </wp:inline>
+        </w:drawing>
+      </w:r>
+    </w:p>
+    <w:p>
+      <w:r>
+        <w:rPr>
+          <w:noProof/>
+        </w:rPr>
+        <w:lastRenderedPageBreak/>
+        <w:drawing>
+          <wp:inline distT="0" distB="0" distL="0" distR="0" wp14:anchorId="04E85154" wp14:editId="4279CAEA">
+            <wp:extent cx="4368800" cy="4721225"/>
+            <wp:effectExtent l="0" t="0" r="0" b="3175"/>
+            <wp:docPr id="12" name="Picture 12"/>
+            <wp:cNvGraphicFramePr>
+              <a:graphicFrameLocks xmlns:a="http://schemas.openxmlformats.org/drawingml/2006/main" noChangeAspect="1"/>
+            </wp:cNvGraphicFramePr>
+            <a:graphic xmlns:a="http://schemas.openxmlformats.org/drawingml/2006/main">
+              <a:graphicData uri="http://schemas.openxmlformats.org/drawingml/2006/picture">
+                <pic:pic xmlns:pic="http://schemas.openxmlformats.org/drawingml/2006/picture">
+                  <pic:nvPicPr>
+                    <pic:cNvPr id="1" name=""/>
+                    <pic:cNvPicPr/>
+                  </pic:nvPicPr>
+                  <pic:blipFill>
+                    <a:blip r:embed="rId19"/>
+                    <a:stretch>
+                      <a:fillRect/>
+                    </a:stretch>
+                  </pic:blipFill>
+                  <pic:spPr>
+                    <a:xfrm>
+                      <a:off x="0" y="0"/>
+                      <a:ext cx="4368800" cy="4721225"/>
+                    </a:xfrm>
+                    <a:prstGeom prst="rect">
+                      <a:avLst/>
+                    </a:prstGeom>
+                  </pic:spPr>
+                </pic:pic>
+              </a:graphicData>
+            </a:graphic>
+          </wp:inline>
+        </w:drawing>
+      </w:r>
+    </w:p>
+    <w:p>
+      <w:r>
+        <w:rPr>
+          <w:noProof/>
+        </w:rPr>
+        <w:lastRenderedPageBreak/>
+        <w:drawing>
+          <wp:inline distT="0" distB="0" distL="0" distR="0" wp14:anchorId="0A390F28" wp14:editId="3C38500D">
+            <wp:extent cx="5943600" cy="4914900"/>
+            <wp:effectExtent l="0" t="0" r="0" b="0"/>
+            <wp:docPr id="13" name="Picture 13"/>
+            <wp:cNvGraphicFramePr>
+              <a:graphicFrameLocks xmlns:a="http://schemas.openxmlformats.org/drawingml/2006/main" noChangeAspect="1"/>
+            </wp:cNvGraphicFramePr>
+            <a:graphic xmlns:a="http://schemas.openxmlformats.org/drawingml/2006/main">
+              <a:graphicData uri="http://schemas.openxmlformats.org/drawingml/2006/picture">
+                <pic:pic xmlns:pic="http://schemas.openxmlformats.org/drawingml/2006/picture">
+                  <pic:nvPicPr>
+                    <pic:cNvPr id="1" name=""/>
+                    <pic:cNvPicPr/>
+                  </pic:nvPicPr>
+                  <pic:blipFill>
+                    <a:blip r:embed="rId20"/>
+                    <a:stretch>
+                      <a:fillRect/>
+                    </a:stretch>
+                  </pic:blipFill>
+                  <pic:spPr>
+                    <a:xfrm>
+                      <a:off x="0" y="0"/>
+                      <a:ext cx="5943600" cy="4914900"/>
+                    </a:xfrm>
+                    <a:prstGeom prst="rect">
+                      <a:avLst/>
+                    </a:prstGeom>
+                  </pic:spPr>
+                </pic:pic>
+              </a:graphicData>
+            </a:graphic>
+          </wp:inline>
+        </w:drawing>
+      </w:r>
+    </w:p>
+    <w:p>
+      <w:r>
+        <w:lastRenderedPageBreak/>
+        <w:drawing>
+          <wp:inline distT="0" distB="0" distL="0" distR="0" wp14:anchorId="4931BC39" wp14:editId="7F646289">
+            <wp:extent cx="5943600" cy="5056505"/>
+            <wp:effectExtent l="0" t="0" r="0" b="0"/>
+            <wp:docPr id="14" name="Picture 14"/>
+            <wp:cNvGraphicFramePr>
+              <a:graphicFrameLocks xmlns:a="http://schemas.openxmlformats.org/drawingml/2006/main" noChangeAspect="1"/>
+            </wp:cNvGraphicFramePr>
+            <a:graphic xmlns:a="http://schemas.openxmlformats.org/drawingml/2006/main">
+              <a:graphicData uri="http://schemas.openxmlformats.org/drawingml/2006/picture">
+                <pic:pic xmlns:pic="http://schemas.openxmlformats.org/drawingml/2006/picture">
+                  <pic:nvPicPr>
+                    <pic:cNvPr id="1" name=""/>
+                    <pic:cNvPicPr/>
+                  </pic:nvPicPr>
+                  <pic:blipFill>
+                    <a:blip r:embed="rId21"/>
+                    <a:stretch>
+                      <a:fillRect/>
+                    </a:stretch>
+                  </pic:blipFill>
+                  <pic:spPr>
+                    <a:xfrm>
+                      <a:off x="0" y="0"/>
+                      <a:ext cx="5943600" cy="5056505"/>
+                    </a:xfrm>
+                    <a:prstGeom prst="rect">
+                      <a:avLst/>
+                    </a:prstGeom>
+                  </pic:spPr>
+                </pic:pic>
+              </a:graphicData>
+            </a:graphic>
+          </wp:inline>
+        </w:drawing>
       </w:r>
     </w:p>
     <w:sectPr>
@@ -4778,6 +4642,29 @@
       <w:contextualSpacing/>
     </w:pPr>
   </w:style>
+  <w:style w:type="character" w:styleId="Hyperlink">
+    <w:name w:val="Hyperlink"/>
+    <w:basedOn w:val="DefaultParagraphFont"/>
+    <w:uiPriority w:val="99"/>
+    <w:unhideWhenUsed/>
+    <w:rsid w:val="001F60C8"/>
+    <w:rPr>
+      <w:color w:val="0563C1" w:themeColor="hyperlink"/>
+      <w:u w:val="single"/>
+    </w:rPr>
+  </w:style>
+  <w:style w:type="character" w:styleId="UnresolvedMention">
+    <w:name w:val="Unresolved Mention"/>
+    <w:basedOn w:val="DefaultParagraphFont"/>
+    <w:uiPriority w:val="99"/>
+    <w:semiHidden/>
+    <w:unhideWhenUsed/>
+    <w:rsid w:val="001F60C8"/>
+    <w:rPr>
+      <w:color w:val="605E5C"/>
+      <w:shd w:val="clear" w:color="auto" w:fill="E1DFDD"/>
+    </w:rPr>
+  </w:style>
 </w:styles>
 </file>
 

</xml_diff>